<commit_message>
Edited the word file
</commit_message>
<xml_diff>
--- a/הפרוייקט/קובץ המרצה 30.docx
+++ b/הפרוייקט/קובץ המרצה 30.docx
@@ -1,6 +1,6 @@
 
 <file path=word/document.xml><?xml version="1.0" encoding="utf-8"?>
-<w:document xmlns:wpc="http://schemas.microsoft.com/office/word/2010/wordprocessingCanvas" xmlns:cx="http://schemas.microsoft.com/office/drawing/2014/chartex" xmlns:cx1="http://schemas.microsoft.com/office/drawing/2015/9/8/chartex" xmlns:cx2="http://schemas.microsoft.com/office/drawing/2015/10/21/chartex" xmlns:cx3="http://schemas.microsoft.com/office/drawing/2016/5/9/chartex" xmlns:cx4="http://schemas.microsoft.com/office/drawing/2016/5/10/chartex" xmlns:cx5="http://schemas.microsoft.com/office/drawing/2016/5/11/chartex" xmlns:cx6="http://schemas.microsoft.com/office/drawing/2016/5/12/chartex" xmlns:cx7="http://schemas.microsoft.com/office/drawing/2016/5/13/chartex" xmlns:cx8="http://schemas.microsoft.com/office/drawing/2016/5/14/chartex" xmlns:mc="http://schemas.openxmlformats.org/markup-compatibility/2006" xmlns:aink="http://schemas.microsoft.com/office/drawing/2016/ink" xmlns:am3d="http://schemas.microsoft.com/office/drawing/2017/model3d" xmlns:o="urn:schemas-microsoft-com:office:office" xmlns:oel="http://schemas.microsoft.com/office/2019/extlst" xmlns:r="http://schemas.openxmlformats.org/officeDocument/2006/relationships" xmlns:m="http://schemas.openxmlformats.org/officeDocument/2006/math" xmlns:v="urn:schemas-microsoft-com:vml" xmlns:wp14="http://schemas.microsoft.com/office/word/2010/wordprocessingDrawing" xmlns:wp="http://schemas.openxmlformats.org/drawingml/2006/wordprocessingDrawing" xmlns:w10="urn:schemas-microsoft-com:office:word" xmlns:w="http://schemas.openxmlformats.org/wordprocessingml/2006/main" xmlns:w14="http://schemas.microsoft.com/office/word/2010/wordml" xmlns:w15="http://schemas.microsoft.com/office/word/2012/wordml" xmlns:w16cex="http://schemas.microsoft.com/office/word/2018/wordml/cex" xmlns:w16cid="http://schemas.microsoft.com/office/word/2016/wordml/cid" xmlns:w16="http://schemas.microsoft.com/office/word/2018/wordml" xmlns:w16du="http://schemas.microsoft.com/office/word/2023/wordml/word16du" xmlns:w16sdtdh="http://schemas.microsoft.com/office/word/2020/wordml/sdtdatahash" xmlns:w16sdtfl="http://schemas.microsoft.com/office/word/2024/wordml/sdtformatlock" xmlns:w16se="http://schemas.microsoft.com/office/word/2015/wordml/symex" xmlns:wpg="http://schemas.microsoft.com/office/word/2010/wordprocessingGroup" xmlns:wpi="http://schemas.microsoft.com/office/word/2010/wordprocessingInk" xmlns:wne="http://schemas.microsoft.com/office/word/2006/wordml" xmlns:wps="http://schemas.microsoft.com/office/word/2010/wordprocessingShape" mc:Ignorable="w14 w15 w16se w16cid w16 w16cex w16sdtdh w16sdtfl w16du wp14">
+<w:document xmlns:wpc="http://schemas.microsoft.com/office/word/2010/wordprocessingCanvas" xmlns:cx="http://schemas.microsoft.com/office/drawing/2014/chartex" xmlns:mc="http://schemas.openxmlformats.org/markup-compatibility/2006" xmlns:o="urn:schemas-microsoft-com:office:office" xmlns:r="http://schemas.openxmlformats.org/officeDocument/2006/relationships" xmlns:m="http://schemas.openxmlformats.org/officeDocument/2006/math" xmlns:v="urn:schemas-microsoft-com:vml" xmlns:wp14="http://schemas.microsoft.com/office/word/2010/wordprocessingDrawing" xmlns:wp="http://schemas.openxmlformats.org/drawingml/2006/wordprocessingDrawing" xmlns:w10="urn:schemas-microsoft-com:office:word" xmlns:w="http://schemas.openxmlformats.org/wordprocessingml/2006/main" xmlns:w14="http://schemas.microsoft.com/office/word/2010/wordml" xmlns:w15="http://schemas.microsoft.com/office/word/2012/wordml" xmlns:w16se="http://schemas.microsoft.com/office/word/2015/wordml/symex" xmlns:wpg="http://schemas.microsoft.com/office/word/2010/wordprocessingGroup" xmlns:wpi="http://schemas.microsoft.com/office/word/2010/wordprocessingInk" xmlns:wne="http://schemas.microsoft.com/office/word/2006/wordml" xmlns:wps="http://schemas.microsoft.com/office/word/2010/wordprocessingShape" mc:Ignorable="w14 w15 w16se wp14">
   <w:body>
     <w:p>
       <w:r>
@@ -1102,6 +1102,7 @@
             <w:r>
               <w:rPr>
                 <w:noProof/>
+                <w:lang w:val="en-GB" w:eastAsia="en-GB" w:bidi="ar-SA"/>
               </w:rPr>
               <w:drawing>
                 <wp:anchor distT="0" distB="0" distL="114300" distR="114300" simplePos="0" relativeHeight="251658240" behindDoc="1" locked="0" layoutInCell="1" allowOverlap="1" wp14:anchorId="30D9D5FC" wp14:editId="21547777">
@@ -1788,18 +1789,33 @@
         </w:rPr>
         <w:t xml:space="preserve">3.1 </w:t>
       </w:r>
-      <w:hyperlink r:id="rId9" w:history="1">
-        <w:proofErr w:type="spellStart"/>
-        <w:r>
-          <w:rPr>
-            <w:rStyle w:val="Hyperlink"/>
-            <w:sz w:val="24"/>
-            <w:szCs w:val="24"/>
-          </w:rPr>
-          <w:t>WireShark</w:t>
-        </w:r>
-        <w:proofErr w:type="spellEnd"/>
-      </w:hyperlink>
+      <w:r>
+        <w:fldChar w:fldCharType="begin"/>
+      </w:r>
+      <w:r>
+        <w:instrText xml:space="preserve"> HYPERLINK "https://www.wireshark.org/" </w:instrText>
+      </w:r>
+      <w:r>
+        <w:fldChar w:fldCharType="separate"/>
+      </w:r>
+      <w:proofErr w:type="spellStart"/>
+      <w:r>
+        <w:rPr>
+          <w:rStyle w:val="Hyperlink"/>
+          <w:sz w:val="24"/>
+          <w:szCs w:val="24"/>
+        </w:rPr>
+        <w:t>WireShark</w:t>
+      </w:r>
+      <w:proofErr w:type="spellEnd"/>
+      <w:r>
+        <w:rPr>
+          <w:rStyle w:val="Hyperlink"/>
+          <w:sz w:val="24"/>
+          <w:szCs w:val="24"/>
+        </w:rPr>
+        <w:fldChar w:fldCharType="end"/>
+      </w:r>
       <w:r>
         <w:rPr>
           <w:sz w:val="24"/>
@@ -1814,47 +1830,7 @@
           <w:szCs w:val="24"/>
           <w:rtl/>
         </w:rPr>
-        <w:t xml:space="preserve"> האפליקציה מכילה תכונות כמו תכונת צפייה </w:t>
-      </w:r>
-      <w:proofErr w:type="spellStart"/>
-      <w:r>
-        <w:rPr>
-          <w:rFonts w:hint="cs"/>
-          <w:sz w:val="24"/>
-          <w:szCs w:val="24"/>
-          <w:rtl/>
-        </w:rPr>
-        <w:t>בפקטות</w:t>
-      </w:r>
-      <w:proofErr w:type="spellEnd"/>
-      <w:r>
-        <w:rPr>
-          <w:rFonts w:hint="cs"/>
-          <w:sz w:val="24"/>
-          <w:szCs w:val="24"/>
-          <w:rtl/>
-        </w:rPr>
-        <w:t xml:space="preserve"> אבל אין לה את היכולת להתריע על סכנה פוטנציאלית למחשב המשתמש דרך מתקפות </w:t>
-      </w:r>
-      <w:proofErr w:type="spellStart"/>
-      <w:r>
-        <w:rPr>
-          <w:rFonts w:hint="cs"/>
-          <w:sz w:val="24"/>
-          <w:szCs w:val="24"/>
-          <w:rtl/>
-        </w:rPr>
-        <w:t>אנטרנטיות</w:t>
-      </w:r>
-      <w:proofErr w:type="spellEnd"/>
-      <w:r>
-        <w:rPr>
-          <w:rFonts w:hint="cs"/>
-          <w:sz w:val="24"/>
-          <w:szCs w:val="24"/>
-          <w:rtl/>
-        </w:rPr>
-        <w:t xml:space="preserve"> כמו </w:t>
+        <w:t xml:space="preserve"> האפליקציה מכילה תכונות כמו תכונת צפייה בפקטות אבל אין לה את היכולת להתריע על סכנה פוטנציאלית למחשב המשתמש דרך מתקפות אנטרנטיות כמו </w:t>
       </w:r>
       <w:r>
         <w:rPr>
@@ -1936,7 +1912,7 @@
         </w:rPr>
         <w:t xml:space="preserve">3.2 </w:t>
       </w:r>
-      <w:hyperlink r:id="rId10" w:history="1">
+      <w:hyperlink r:id="rId9" w:history="1">
         <w:r>
           <w:rPr>
             <w:rStyle w:val="Hyperlink"/>
@@ -2134,19 +2110,35 @@
         </w:rPr>
         <w:t xml:space="preserve">3.3 </w:t>
       </w:r>
-      <w:hyperlink r:id="rId11" w:anchor="what-is-zeek" w:history="1">
-        <w:r>
-          <w:rPr>
-            <w:rStyle w:val="Hyperlink"/>
-            <w:rFonts w:ascii="David" w:hAnsi="David" w:cs="David"/>
-          </w:rPr>
-          <w:t>Zeek</w:t>
-        </w:r>
-      </w:hyperlink>
-      <w:r>
-        <w:rPr>
+      <w:r>
+        <w:fldChar w:fldCharType="begin"/>
+      </w:r>
+      <w:r>
+        <w:instrText xml:space="preserve"> HYPERLINK "https://docs.zeek.org/en/master/about.html" \l "what-is-zeek" </w:instrText>
+      </w:r>
+      <w:r>
+        <w:fldChar w:fldCharType="separate"/>
+      </w:r>
+      <w:proofErr w:type="spellStart"/>
+      <w:r>
+        <w:rPr>
+          <w:rStyle w:val="Hyperlink"/>
           <w:rFonts w:ascii="David" w:hAnsi="David" w:cs="David"/>
         </w:rPr>
+        <w:t>Zeek</w:t>
+      </w:r>
+      <w:proofErr w:type="spellEnd"/>
+      <w:r>
+        <w:rPr>
+          <w:rStyle w:val="Hyperlink"/>
+          <w:rFonts w:ascii="David" w:hAnsi="David" w:cs="David"/>
+        </w:rPr>
+        <w:fldChar w:fldCharType="end"/>
+      </w:r>
+      <w:r>
+        <w:rPr>
+          <w:rFonts w:ascii="David" w:hAnsi="David" w:cs="David"/>
+        </w:rPr>
         <w:t xml:space="preserve"> </w:t>
       </w:r>
       <w:r>
@@ -2171,7 +2163,6 @@
         </w:rPr>
         <w:t xml:space="preserve">-Snort </w:t>
       </w:r>
-      <w:proofErr w:type="spellStart"/>
       <w:r>
         <w:rPr>
           <w:rFonts w:ascii="David" w:hAnsi="David" w:cs="David"/>
@@ -2180,7 +2171,6 @@
         </w:rPr>
         <w:t>ול</w:t>
       </w:r>
-      <w:proofErr w:type="spellEnd"/>
       <w:r>
         <w:rPr>
           <w:rFonts w:ascii="David" w:hAnsi="David" w:cs="David"/>
@@ -10803,25 +10793,7 @@
                 <w:rtl/>
                 <w:lang w:val="en-US" w:bidi="he-IL"/>
               </w:rPr>
-              <w:t xml:space="preserve"> באמצעות בדיקת </w:t>
-            </w:r>
-            <w:proofErr w:type="spellStart"/>
-            <w:r>
-              <w:rPr>
-                <w:rFonts w:ascii="David" w:eastAsia="Calibri" w:hAnsi="David" w:cs="David" w:hint="cs"/>
-                <w:rtl/>
-                <w:lang w:val="en-US" w:bidi="he-IL"/>
-              </w:rPr>
-              <w:t>פקטות</w:t>
-            </w:r>
-            <w:proofErr w:type="spellEnd"/>
-            <w:r>
-              <w:rPr>
-                <w:rFonts w:ascii="David" w:eastAsia="Calibri" w:hAnsi="David" w:cs="David" w:hint="cs"/>
-                <w:rtl/>
-                <w:lang w:val="en-US" w:bidi="he-IL"/>
-              </w:rPr>
-              <w:t xml:space="preserve"> </w:t>
+              <w:t xml:space="preserve"> באמצעות בדיקת פקטות </w:t>
             </w:r>
             <w:r>
               <w:rPr>
@@ -11306,6 +11278,7 @@
           <w:noProof/>
           <w:u w:val="single"/>
           <w:rtl/>
+          <w:lang w:val="en-GB" w:eastAsia="en-GB" w:bidi="ar-SA"/>
         </w:rPr>
         <w:drawing>
           <wp:anchor distT="0" distB="0" distL="114300" distR="114300" simplePos="0" relativeHeight="251668480" behindDoc="0" locked="0" layoutInCell="1" allowOverlap="1" wp14:anchorId="07FB0380" wp14:editId="7D566CD9">
@@ -11331,7 +11304,7 @@
                     <pic:cNvPicPr/>
                   </pic:nvPicPr>
                   <pic:blipFill>
-                    <a:blip r:embed="rId12">
+                    <a:blip r:embed="rId10">
                       <a:extLst>
                         <a:ext uri="{28A0092B-C50C-407E-A947-70E740481C1C}">
                           <a14:useLocalDpi xmlns:a14="http://schemas.microsoft.com/office/drawing/2010/main" val="0"/>
@@ -12058,27 +12031,7 @@
           <w:u w:val="single"/>
           <w:rtl/>
         </w:rPr>
-        <w:t xml:space="preserve">חלוקה </w:t>
-      </w:r>
-      <w:proofErr w:type="spellStart"/>
-      <w:r>
-        <w:rPr>
-          <w:b/>
-          <w:bCs/>
-          <w:u w:val="single"/>
-          <w:rtl/>
-        </w:rPr>
-        <w:t>לתכניות</w:t>
-      </w:r>
-      <w:proofErr w:type="spellEnd"/>
-      <w:r>
-        <w:rPr>
-          <w:b/>
-          <w:bCs/>
-          <w:u w:val="single"/>
-          <w:rtl/>
-        </w:rPr>
-        <w:t xml:space="preserve"> ומודולים</w:t>
+        <w:t>חלוקה לתכניות ומודולים</w:t>
       </w:r>
       <w:r>
         <w:rPr>
@@ -12209,27 +12162,13 @@
         <w:rPr>
           <w:rtl/>
         </w:rPr>
-        <w:t xml:space="preserve">מעדכנת ערכים </w:t>
-      </w:r>
-      <w:proofErr w:type="spellStart"/>
-      <w:r>
-        <w:rPr>
-          <w:rtl/>
-        </w:rPr>
-        <w:t>ק</w:t>
-      </w:r>
-      <w:r>
-        <w:rPr>
-          <w:rtl/>
-        </w:rPr>
-        <w:t>ריטים</w:t>
-      </w:r>
-      <w:proofErr w:type="spellEnd"/>
-      <w:r>
-        <w:rPr>
-          <w:rtl/>
-        </w:rPr>
-        <w:t xml:space="preserve"> אחרי כל מדי</w:t>
+        <w:t>מעדכנת ערכים ק</w:t>
+      </w:r>
+      <w:r>
+        <w:rPr>
+          <w:rtl/>
+        </w:rPr>
+        <w:t>ריטים אחרי כל מדי</w:t>
       </w:r>
       <w:r>
         <w:rPr>
@@ -12241,21 +12180,7 @@
         <w:rPr>
           <w:rtl/>
         </w:rPr>
-        <w:t xml:space="preserve">טיית תקן של אחוזי שימוש בחלק חומרה </w:t>
-      </w:r>
-      <w:proofErr w:type="spellStart"/>
-      <w:r>
-        <w:rPr>
-          <w:rtl/>
-        </w:rPr>
-        <w:t>מסויים</w:t>
-      </w:r>
-      <w:proofErr w:type="spellEnd"/>
-      <w:r>
-        <w:rPr>
-          <w:rtl/>
-        </w:rPr>
-        <w:t>.</w:t>
+        <w:t>טיית תקן של אחוזי שימוש בחלק חומרה מסויים.</w:t>
       </w:r>
     </w:p>
     <w:p>
@@ -12376,21 +12301,7 @@
         <w:rPr>
           <w:rtl/>
         </w:rPr>
-        <w:t xml:space="preserve">קה אשר מקבלת את </w:t>
-      </w:r>
-      <w:proofErr w:type="spellStart"/>
-      <w:r>
-        <w:rPr>
-          <w:rtl/>
-        </w:rPr>
-        <w:t>הפקטות</w:t>
-      </w:r>
-      <w:proofErr w:type="spellEnd"/>
-      <w:r>
-        <w:rPr>
-          <w:rtl/>
-        </w:rPr>
-        <w:t xml:space="preserve"> אחרי ניטורן ושולחת אותם ללקוח</w:t>
+        <w:t>קה אשר מקבלת את הפקטות אחרי ניטורן ושולחת אותם ללקוח</w:t>
       </w:r>
       <w:r>
         <w:rPr>
@@ -12477,83 +12388,41 @@
         <w:rPr>
           <w:rtl/>
         </w:rPr>
-        <w:t xml:space="preserve">מחלקה שיש בה פונקציות </w:t>
+        <w:t xml:space="preserve">מחלקה שיש בה פונקציות לנטר פקוטות 5 פונקציות לשם ניטור סוגי מתקפות שונות למשל </w:t>
       </w:r>
       <w:proofErr w:type="spellStart"/>
       <w:r>
         <w:rPr>
-          <w:rtl/>
-        </w:rPr>
-        <w:t>לנטר</w:t>
+          <w:lang w:bidi="ar-SA"/>
+        </w:rPr>
+        <w:t>DetectSynFlood</w:t>
       </w:r>
       <w:proofErr w:type="spellEnd"/>
       <w:r>
         <w:rPr>
           <w:rtl/>
         </w:rPr>
+        <w:t xml:space="preserve"> ו </w:t>
+      </w:r>
+      <w:proofErr w:type="spellStart"/>
+      <w:r>
+        <w:rPr>
+          <w:lang w:bidi="ar-SA"/>
+        </w:rPr>
+        <w:t>DetectUdpFlood</w:t>
+      </w:r>
+      <w:proofErr w:type="spellEnd"/>
+      <w:r>
+        <w:rPr>
+          <w:rtl/>
+        </w:rPr>
         <w:t xml:space="preserve"> </w:t>
       </w:r>
-      <w:proofErr w:type="spellStart"/>
-      <w:r>
-        <w:rPr>
-          <w:rtl/>
-        </w:rPr>
-        <w:t>פקוטות</w:t>
-      </w:r>
-      <w:proofErr w:type="spellEnd"/>
-      <w:r>
-        <w:rPr>
-          <w:rtl/>
-        </w:rPr>
-        <w:t xml:space="preserve"> 5 פונקציות לשם ניטור סוגי מתקפות שונות למשל </w:t>
-      </w:r>
-      <w:proofErr w:type="spellStart"/>
-      <w:r>
-        <w:rPr>
-          <w:lang w:bidi="ar-SA"/>
-        </w:rPr>
-        <w:t>DetectSynFlood</w:t>
-      </w:r>
-      <w:proofErr w:type="spellEnd"/>
-      <w:r>
-        <w:rPr>
-          <w:rtl/>
-        </w:rPr>
-        <w:t xml:space="preserve"> ו </w:t>
-      </w:r>
-      <w:proofErr w:type="spellStart"/>
-      <w:r>
-        <w:rPr>
-          <w:lang w:bidi="ar-SA"/>
-        </w:rPr>
-        <w:t>DetectUdpFlood</w:t>
-      </w:r>
-      <w:proofErr w:type="spellEnd"/>
-      <w:r>
-        <w:rPr>
-          <w:rtl/>
-        </w:rPr>
-        <w:t xml:space="preserve"> </w:t>
-      </w:r>
-      <w:r>
-        <w:rPr>
-          <w:rtl/>
-        </w:rPr>
-        <w:t xml:space="preserve">אחראיות על בדיקת מתקפות דרך </w:t>
-      </w:r>
-      <w:proofErr w:type="spellStart"/>
-      <w:r>
-        <w:rPr>
-          <w:rtl/>
-        </w:rPr>
-        <w:t>פקטות</w:t>
-      </w:r>
-      <w:proofErr w:type="spellEnd"/>
-      <w:r>
-        <w:rPr>
-          <w:rtl/>
-        </w:rPr>
-        <w:t xml:space="preserve"> </w:t>
+      <w:r>
+        <w:rPr>
+          <w:rtl/>
+        </w:rPr>
+        <w:t xml:space="preserve">אחראיות על בדיקת מתקפות דרך פקטות </w:t>
       </w:r>
       <w:r>
         <w:t>TCP</w:t>
@@ -12660,21 +12529,7 @@
         <w:rPr>
           <w:rtl/>
         </w:rPr>
-        <w:t xml:space="preserve">מחלקה </w:t>
-      </w:r>
-      <w:proofErr w:type="spellStart"/>
-      <w:r>
-        <w:rPr>
-          <w:rtl/>
-        </w:rPr>
-        <w:t>שמיכילה</w:t>
-      </w:r>
-      <w:proofErr w:type="spellEnd"/>
-      <w:r>
-        <w:rPr>
-          <w:rtl/>
-        </w:rPr>
-        <w:t xml:space="preserve"> פעולות </w:t>
+        <w:t xml:space="preserve">מחלקה שמיכילה פעולות </w:t>
       </w:r>
       <w:r>
         <w:t>HTTP</w:t>
@@ -12683,21 +12538,7 @@
         <w:rPr>
           <w:rtl/>
         </w:rPr>
-        <w:t xml:space="preserve"> של משתמשים כמו כניסה והרשמה וגם מכילה את </w:t>
-      </w:r>
-      <w:proofErr w:type="spellStart"/>
-      <w:r>
-        <w:rPr>
-          <w:rtl/>
-        </w:rPr>
-        <w:t>פיצ'ירי</w:t>
-      </w:r>
-      <w:proofErr w:type="spellEnd"/>
-      <w:r>
-        <w:rPr>
-          <w:rtl/>
-        </w:rPr>
-        <w:t xml:space="preserve"> בדיקת קבצים וקישורים דרך </w:t>
+        <w:t xml:space="preserve"> של משתמשים כמו כניסה והרשמה וגם מכילה את פיצ'ירי בדיקת קבצים וקישורים דרך </w:t>
       </w:r>
       <w:r>
         <w:t>API</w:t>
@@ -12994,6 +12835,7 @@
       <w:r>
         <w:rPr>
           <w:noProof/>
+          <w:lang w:val="en-GB" w:eastAsia="en-GB" w:bidi="ar-SA"/>
         </w:rPr>
         <w:drawing>
           <wp:anchor distT="0" distB="0" distL="114300" distR="114300" simplePos="0" relativeHeight="251660288" behindDoc="0" locked="0" layoutInCell="1" allowOverlap="1" wp14:anchorId="55A1E673" wp14:editId="70DC4AC0">
@@ -13019,7 +12861,7 @@
                     <pic:cNvPicPr/>
                   </pic:nvPicPr>
                   <pic:blipFill>
-                    <a:blip r:embed="rId13" cstate="print">
+                    <a:blip r:embed="rId11" cstate="print">
                       <a:extLst>
                         <a:ext uri="{28A0092B-C50C-407E-A947-70E740481C1C}">
                           <a14:useLocalDpi xmlns:a14="http://schemas.microsoft.com/office/drawing/2010/main" val="0"/>
@@ -13128,6 +12970,7 @@
           <w:sz w:val="24"/>
           <w:szCs w:val="24"/>
           <w:rtl/>
+          <w:lang w:val="en-GB" w:eastAsia="en-GB" w:bidi="ar-SA"/>
         </w:rPr>
         <w:drawing>
           <wp:anchor distT="0" distB="0" distL="114300" distR="114300" simplePos="0" relativeHeight="251661312" behindDoc="0" locked="0" layoutInCell="1" allowOverlap="1" wp14:anchorId="555E07F4" wp14:editId="10A9F588">
@@ -13153,7 +12996,7 @@
                     <pic:cNvPicPr/>
                   </pic:nvPicPr>
                   <pic:blipFill>
-                    <a:blip r:embed="rId14" cstate="print">
+                    <a:blip r:embed="rId12" cstate="print">
                       <a:extLst>
                         <a:ext uri="{28A0092B-C50C-407E-A947-70E740481C1C}">
                           <a14:useLocalDpi xmlns:a14="http://schemas.microsoft.com/office/drawing/2010/main" val="0"/>
@@ -13314,6 +13157,7 @@
           <w:sz w:val="24"/>
           <w:szCs w:val="24"/>
           <w:rtl/>
+          <w:lang w:val="en-GB" w:eastAsia="en-GB" w:bidi="ar-SA"/>
         </w:rPr>
         <w:drawing>
           <wp:anchor distT="0" distB="0" distL="114300" distR="114300" simplePos="0" relativeHeight="251662336" behindDoc="0" locked="0" layoutInCell="1" allowOverlap="1" wp14:anchorId="486ECC54" wp14:editId="52268703">
@@ -13339,7 +13183,7 @@
                     <pic:cNvPicPr/>
                   </pic:nvPicPr>
                   <pic:blipFill>
-                    <a:blip r:embed="rId15" cstate="print">
+                    <a:blip r:embed="rId13" cstate="print">
                       <a:extLst>
                         <a:ext uri="{28A0092B-C50C-407E-A947-70E740481C1C}">
                           <a14:useLocalDpi xmlns:a14="http://schemas.microsoft.com/office/drawing/2010/main" val="0"/>
@@ -13535,6 +13379,7 @@
           <w:sz w:val="24"/>
           <w:szCs w:val="24"/>
           <w:rtl/>
+          <w:lang w:val="en-GB" w:eastAsia="en-GB" w:bidi="ar-SA"/>
         </w:rPr>
         <w:drawing>
           <wp:anchor distT="0" distB="0" distL="114300" distR="114300" simplePos="0" relativeHeight="251663360" behindDoc="0" locked="0" layoutInCell="1" allowOverlap="1" wp14:anchorId="7745A07D" wp14:editId="5A89C3BE">
@@ -13560,7 +13405,7 @@
                     <pic:cNvPicPr/>
                   </pic:nvPicPr>
                   <pic:blipFill>
-                    <a:blip r:embed="rId16" cstate="print">
+                    <a:blip r:embed="rId14" cstate="print">
                       <a:extLst>
                         <a:ext uri="{28A0092B-C50C-407E-A947-70E740481C1C}">
                           <a14:useLocalDpi xmlns:a14="http://schemas.microsoft.com/office/drawing/2010/main" val="0"/>
@@ -13665,6 +13510,7 @@
           <w:sz w:val="24"/>
           <w:szCs w:val="24"/>
           <w:rtl/>
+          <w:lang w:val="en-GB" w:eastAsia="en-GB" w:bidi="ar-SA"/>
         </w:rPr>
         <w:drawing>
           <wp:anchor distT="0" distB="0" distL="114300" distR="114300" simplePos="0" relativeHeight="251671552" behindDoc="0" locked="0" layoutInCell="1" allowOverlap="1" wp14:anchorId="338DA114" wp14:editId="41B6E704">
@@ -13690,7 +13536,7 @@
                     <pic:cNvPicPr/>
                   </pic:nvPicPr>
                   <pic:blipFill>
-                    <a:blip r:embed="rId17" cstate="print">
+                    <a:blip r:embed="rId15" cstate="print">
                       <a:extLst>
                         <a:ext uri="{28A0092B-C50C-407E-A947-70E740481C1C}">
                           <a14:useLocalDpi xmlns:a14="http://schemas.microsoft.com/office/drawing/2010/main" val="0"/>
@@ -13880,6 +13726,7 @@
           <w:sz w:val="24"/>
           <w:szCs w:val="24"/>
           <w:rtl/>
+          <w:lang w:val="en-GB" w:eastAsia="en-GB" w:bidi="ar-SA"/>
         </w:rPr>
         <w:drawing>
           <wp:anchor distT="0" distB="0" distL="114300" distR="114300" simplePos="0" relativeHeight="251670528" behindDoc="0" locked="0" layoutInCell="1" allowOverlap="1" wp14:anchorId="1497384A" wp14:editId="53CBF298">
@@ -13905,7 +13752,7 @@
                     <pic:cNvPicPr/>
                   </pic:nvPicPr>
                   <pic:blipFill>
-                    <a:blip r:embed="rId18" cstate="print">
+                    <a:blip r:embed="rId16" cstate="print">
                       <a:extLst>
                         <a:ext uri="{28A0092B-C50C-407E-A947-70E740481C1C}">
                           <a14:useLocalDpi xmlns:a14="http://schemas.microsoft.com/office/drawing/2010/main" val="0"/>
@@ -14075,6 +13922,7 @@
           <w:rFonts w:cs="Times New Roman"/>
           <w:noProof/>
           <w:rtl/>
+          <w:lang w:val="en-GB" w:eastAsia="en-GB" w:bidi="ar-SA"/>
         </w:rPr>
         <w:drawing>
           <wp:anchor distT="0" distB="0" distL="114300" distR="114300" simplePos="0" relativeHeight="251669504" behindDoc="0" locked="0" layoutInCell="1" allowOverlap="1" wp14:anchorId="6CAE099B" wp14:editId="41A0F1D4">
@@ -14100,7 +13948,7 @@
                     <pic:cNvPicPr/>
                   </pic:nvPicPr>
                   <pic:blipFill>
-                    <a:blip r:embed="rId19" cstate="print">
+                    <a:blip r:embed="rId17" cstate="print">
                       <a:extLst>
                         <a:ext uri="{28A0092B-C50C-407E-A947-70E740481C1C}">
                           <a14:useLocalDpi xmlns:a14="http://schemas.microsoft.com/office/drawing/2010/main" val="0"/>
@@ -14411,21 +14259,7 @@
         <w:rPr>
           <w:rtl/>
         </w:rPr>
-        <w:t xml:space="preserve"> </w:t>
-      </w:r>
-      <w:proofErr w:type="spellStart"/>
-      <w:r>
-        <w:rPr>
-          <w:rtl/>
-        </w:rPr>
-        <w:t>הספריה</w:t>
-      </w:r>
-      <w:proofErr w:type="spellEnd"/>
-      <w:r>
-        <w:rPr>
-          <w:rtl/>
-        </w:rPr>
-        <w:t xml:space="preserve"> שעוזרת לשלוף את הפקטות מכרטיס הרשת</w:t>
+        <w:t xml:space="preserve"> הספריה שעוזרת לשלוף את הפקטות מכרטיס הרשת</w:t>
       </w:r>
     </w:p>
     <w:p>
@@ -14673,6 +14507,7 @@
       <w:r>
         <w:rPr>
           <w:noProof/>
+          <w:lang w:val="en-GB" w:eastAsia="en-GB" w:bidi="ar-SA"/>
         </w:rPr>
         <w:drawing>
           <wp:inline distT="0" distB="0" distL="0" distR="0" wp14:anchorId="0C0DD30A" wp14:editId="2D350343">
@@ -14690,7 +14525,7 @@
                     <pic:cNvPicPr/>
                   </pic:nvPicPr>
                   <pic:blipFill>
-                    <a:blip r:embed="rId20">
+                    <a:blip r:embed="rId18">
                       <a:extLst>
                         <a:ext uri="{28A0092B-C50C-407E-A947-70E740481C1C}">
                           <a14:useLocalDpi xmlns:a14="http://schemas.microsoft.com/office/drawing/2010/main" val="0"/>
@@ -14880,6 +14715,7 @@
         <w:rPr>
           <w:noProof/>
           <w:rtl/>
+          <w:lang w:val="en-GB" w:eastAsia="en-GB" w:bidi="ar-SA"/>
         </w:rPr>
         <w:drawing>
           <wp:inline distT="0" distB="0" distL="0" distR="0" wp14:anchorId="0DA9DD23" wp14:editId="66326AA8">
@@ -14897,7 +14733,7 @@
                     <pic:cNvPicPr/>
                   </pic:nvPicPr>
                   <pic:blipFill>
-                    <a:blip r:embed="rId21">
+                    <a:blip r:embed="rId19">
                       <a:extLst>
                         <a:ext uri="{28A0092B-C50C-407E-A947-70E740481C1C}">
                           <a14:useLocalDpi xmlns:a14="http://schemas.microsoft.com/office/drawing/2010/main" val="0"/>
@@ -14973,6 +14809,7 @@
           <w:rFonts w:hint="cs"/>
           <w:noProof/>
           <w:rtl/>
+          <w:lang w:val="en-GB" w:eastAsia="en-GB" w:bidi="ar-SA"/>
         </w:rPr>
         <w:lastRenderedPageBreak/>
         <w:drawing>
@@ -14999,7 +14836,7 @@
                     <pic:cNvPicPr/>
                   </pic:nvPicPr>
                   <pic:blipFill>
-                    <a:blip r:embed="rId22">
+                    <a:blip r:embed="rId20">
                       <a:extLst>
                         <a:ext uri="{28A0092B-C50C-407E-A947-70E740481C1C}">
                           <a14:useLocalDpi xmlns:a14="http://schemas.microsoft.com/office/drawing/2010/main" val="0"/>
@@ -15161,6 +14998,7 @@
       <w:r>
         <w:rPr>
           <w:noProof/>
+          <w:lang w:val="en-GB" w:eastAsia="en-GB" w:bidi="ar-SA"/>
         </w:rPr>
         <w:drawing>
           <wp:anchor distT="0" distB="0" distL="114300" distR="114300" simplePos="0" relativeHeight="251665408" behindDoc="0" locked="0" layoutInCell="1" allowOverlap="1" wp14:anchorId="7E502590" wp14:editId="0C478286">
@@ -15186,7 +15024,7 @@
                     <pic:cNvPicPr/>
                   </pic:nvPicPr>
                   <pic:blipFill>
-                    <a:blip r:embed="rId23">
+                    <a:blip r:embed="rId21">
                       <a:extLst>
                         <a:ext uri="{28A0092B-C50C-407E-A947-70E740481C1C}">
                           <a14:useLocalDpi xmlns:a14="http://schemas.microsoft.com/office/drawing/2010/main" val="0"/>
@@ -15329,6 +15167,7 @@
           <w:bCs/>
           <w:noProof/>
           <w:u w:val="single"/>
+          <w:lang w:val="en-GB" w:eastAsia="en-GB" w:bidi="ar-SA"/>
         </w:rPr>
         <w:drawing>
           <wp:anchor distT="0" distB="0" distL="114300" distR="114300" simplePos="0" relativeHeight="251666432" behindDoc="0" locked="0" layoutInCell="1" allowOverlap="1" wp14:anchorId="3217F0A7" wp14:editId="3415BC77">
@@ -15354,7 +15193,7 @@
                     <pic:cNvPicPr/>
                   </pic:nvPicPr>
                   <pic:blipFill>
-                    <a:blip r:embed="rId24">
+                    <a:blip r:embed="rId22">
                       <a:extLst>
                         <a:ext uri="{28A0092B-C50C-407E-A947-70E740481C1C}">
                           <a14:useLocalDpi xmlns:a14="http://schemas.microsoft.com/office/drawing/2010/main" val="0"/>
@@ -15612,6 +15451,7 @@
         <w:rPr>
           <w:noProof/>
           <w:rtl/>
+          <w:lang w:val="en-GB" w:eastAsia="en-GB" w:bidi="ar-SA"/>
         </w:rPr>
         <w:drawing>
           <wp:inline distT="0" distB="0" distL="0" distR="0" wp14:anchorId="63930D26" wp14:editId="7ACDB5DF">
@@ -15629,7 +15469,7 @@
                     <pic:cNvPicPr/>
                   </pic:nvPicPr>
                   <pic:blipFill>
-                    <a:blip r:embed="rId25">
+                    <a:blip r:embed="rId23">
                       <a:extLst>
                         <a:ext uri="{28A0092B-C50C-407E-A947-70E740481C1C}">
                           <a14:useLocalDpi xmlns:a14="http://schemas.microsoft.com/office/drawing/2010/main" val="0"/>
@@ -15737,6 +15577,7 @@
           <w:b/>
           <w:bCs/>
           <w:noProof/>
+          <w:lang w:val="en-GB" w:eastAsia="en-GB" w:bidi="ar-SA"/>
         </w:rPr>
         <w:drawing>
           <wp:inline distT="0" distB="0" distL="0" distR="0" wp14:anchorId="136763EB" wp14:editId="20F23B91">
@@ -15754,7 +15595,7 @@
                     <pic:cNvPicPr/>
                   </pic:nvPicPr>
                   <pic:blipFill>
-                    <a:blip r:embed="rId26">
+                    <a:blip r:embed="rId24">
                       <a:extLst>
                         <a:ext uri="{28A0092B-C50C-407E-A947-70E740481C1C}">
                           <a14:useLocalDpi xmlns:a14="http://schemas.microsoft.com/office/drawing/2010/main" val="0"/>
@@ -15846,6 +15687,7 @@
           <w:bCs/>
           <w:noProof/>
           <w:rtl/>
+          <w:lang w:val="en-GB" w:eastAsia="en-GB" w:bidi="ar-SA"/>
         </w:rPr>
         <w:drawing>
           <wp:inline distT="0" distB="0" distL="0" distR="0" wp14:anchorId="18AF934A" wp14:editId="5136F00C">
@@ -15863,7 +15705,7 @@
                     <pic:cNvPicPr/>
                   </pic:nvPicPr>
                   <pic:blipFill>
-                    <a:blip r:embed="rId27">
+                    <a:blip r:embed="rId25">
                       <a:extLst>
                         <a:ext uri="{28A0092B-C50C-407E-A947-70E740481C1C}">
                           <a14:useLocalDpi xmlns:a14="http://schemas.microsoft.com/office/drawing/2010/main" val="0"/>
@@ -23571,42 +23413,75 @@
     <w:p>
       <w:pPr>
         <w:pStyle w:val="Heading2"/>
-        <w:rPr>
-          <w:rtl/>
-        </w:rPr>
       </w:pPr>
       <w:r>
         <w:rPr>
           <w:rFonts w:hint="cs"/>
           <w:rtl/>
         </w:rPr>
-        <w:t xml:space="preserve">איזו בעיה בא </w:t>
-      </w:r>
-      <w:proofErr w:type="spellStart"/>
-      <w:r>
-        <w:rPr>
-          <w:rFonts w:hint="cs"/>
-          <w:rtl/>
-        </w:rPr>
-        <w:t>הפרוייקט</w:t>
-      </w:r>
-      <w:proofErr w:type="spellEnd"/>
-      <w:r>
-        <w:rPr>
-          <w:rFonts w:hint="cs"/>
-          <w:rtl/>
-        </w:rPr>
-        <w:t xml:space="preserve"> לפתור, ואיך יפתור?</w:t>
+        <w:t>איזו בעיה בא הפרוייקט לפתור, ואיך יפתור?</w:t>
+      </w:r>
+    </w:p>
+    <w:p/>
+    <w:p/>
+    <w:p/>
+    <w:p/>
+    <w:p/>
+    <w:p/>
+    <w:p/>
+    <w:p/>
+    <w:p>
+      <w:pPr>
+        <w:bidi w:val="0"/>
+        <w:rPr>
+          <w:b/>
+          <w:bCs/>
+          <w:u w:val="single"/>
+          <w:rtl/>
+        </w:rPr>
+      </w:pPr>
+      <w:r>
+        <w:rPr>
+          <w:b/>
+          <w:bCs/>
+          <w:u w:val="single"/>
+        </w:rPr>
+        <w:lastRenderedPageBreak/>
+        <w:t>Activity Diagram</w:t>
+      </w:r>
+      <w:r>
+        <w:rPr>
+          <w:b/>
+          <w:bCs/>
+          <w:u w:val="single"/>
+        </w:rPr>
+        <w:t xml:space="preserve">: </w:t>
+      </w:r>
+      <w:r>
+        <w:rPr>
+          <w:b/>
+          <w:bCs/>
+          <w:u w:val="single"/>
+        </w:rPr>
+        <w:t>Packet Capture and Analysis</w:t>
+      </w:r>
+      <w:r>
+        <w:rPr>
+          <w:b/>
+          <w:bCs/>
+          <w:u w:val="single"/>
+        </w:rPr>
+        <w:t xml:space="preserve"> – Real Time Flow</w:t>
       </w:r>
     </w:p>
     <w:p>
       <w:r>
         <w:rPr>
           <w:noProof/>
-        </w:rPr>
-        <w:lastRenderedPageBreak/>
+          <w:lang w:val="en-GB" w:eastAsia="en-GB" w:bidi="ar-SA"/>
+        </w:rPr>
         <w:drawing>
-          <wp:inline distT="0" distB="0" distL="0" distR="0" wp14:anchorId="35311E17" wp14:editId="0AF34EB5">
+          <wp:inline distT="0" distB="0" distL="0" distR="0" wp14:anchorId="35311E17" wp14:editId="41ED10F2">
             <wp:extent cx="5906770" cy="7797165"/>
             <wp:effectExtent l="0" t="0" r="0" b="0"/>
             <wp:docPr id="887273601" name="Picture 2"/>
@@ -23621,7 +23496,7 @@
                     <pic:cNvPicPr/>
                   </pic:nvPicPr>
                   <pic:blipFill>
-                    <a:blip r:embed="rId28">
+                    <a:blip r:embed="rId26">
                       <a:extLst>
                         <a:ext uri="{28A0092B-C50C-407E-A947-70E740481C1C}">
                           <a14:useLocalDpi xmlns:a14="http://schemas.microsoft.com/office/drawing/2010/main" val="0"/>
@@ -23737,6 +23612,7 @@
         <w:rPr>
           <w:rtl/>
         </w:rPr>
+        <w:lastRenderedPageBreak/>
         <w:t>מספר שעות המוקדש לפרויקט, חלוקת עבודה בין חברי הצוות</w:t>
       </w:r>
     </w:p>
@@ -23748,7 +23624,6 @@
         <w:rPr>
           <w:rtl/>
         </w:rPr>
-        <w:lastRenderedPageBreak/>
         <w:t xml:space="preserve">ציוד נדרש </w:t>
       </w:r>
     </w:p>
@@ -24202,18 +24077,18 @@
       <w:tblPr>
         <w:tblStyle w:val="TableGrid0"/>
         <w:bidiVisual/>
-        <w:tblW w:w="0" w:type="auto"/>
+        <w:tblW w:w="9591" w:type="dxa"/>
         <w:tblInd w:w="10" w:type="dxa"/>
         <w:tblLook w:val="04A0" w:firstRow="1" w:lastRow="0" w:firstColumn="1" w:lastColumn="0" w:noHBand="0" w:noVBand="1"/>
       </w:tblPr>
       <w:tblGrid>
-        <w:gridCol w:w="4663"/>
-        <w:gridCol w:w="4619"/>
+        <w:gridCol w:w="4554"/>
+        <w:gridCol w:w="5037"/>
       </w:tblGrid>
       <w:tr>
         <w:tc>
           <w:tcPr>
-            <w:tcW w:w="4663" w:type="dxa"/>
+            <w:tcW w:w="4554" w:type="dxa"/>
             <w:shd w:val="clear" w:color="auto" w:fill="A6A6A6" w:themeFill="background1" w:themeFillShade="A6"/>
           </w:tcPr>
           <w:p>
@@ -24238,7 +24113,7 @@
         </w:tc>
         <w:tc>
           <w:tcPr>
-            <w:tcW w:w="4619" w:type="dxa"/>
+            <w:tcW w:w="5037" w:type="dxa"/>
             <w:shd w:val="clear" w:color="auto" w:fill="A6A6A6" w:themeFill="background1" w:themeFillShade="A6"/>
           </w:tcPr>
           <w:p>
@@ -24265,108 +24140,53 @@
       <w:tr>
         <w:tc>
           <w:tcPr>
-            <w:tcW w:w="4663" w:type="dxa"/>
-          </w:tcPr>
-          <w:p>
-            <w:r>
-              <w:rPr>
-                <w:rtl/>
-              </w:rPr>
-              <w:t>בדיקת העברת נתונים נכונה בבדיקה זו נכניס נתוני משתמש שאינו באתר על מנת לבדוק אם ה-</w:t>
-            </w:r>
-            <w:r>
-              <w:rPr>
-                <w:lang w:bidi="ar-JO"/>
-              </w:rPr>
-              <w:t>Endpoint</w:t>
-            </w:r>
-            <w:r>
-              <w:rPr>
-                <w:rtl/>
-              </w:rPr>
-              <w:t xml:space="preserve"> של </w:t>
-            </w:r>
-            <w:r>
-              <w:t>Feature</w:t>
-            </w:r>
-            <w:r>
-              <w:rPr>
-                <w:rtl/>
-              </w:rPr>
-              <w:t xml:space="preserve"> הרישום יכתוב אותו כמו שצריך למסד נתונים.</w:t>
-            </w:r>
-            <w:r>
-              <w:t xml:space="preserve"> </w:t>
-            </w:r>
-            <w:r>
-              <w:rPr>
-                <w:rtl/>
-              </w:rPr>
-              <w:t>נתונים נכונים הם נתונים אשר נמצא בהם מייל תקין וסיסמא אשר עומדת ב-</w:t>
-            </w:r>
-            <w:r>
-              <w:t>REGEX</w:t>
-            </w:r>
-          </w:p>
-          <w:p>
-            <w:pPr>
-              <w:pStyle w:val="ListParagraph"/>
-              <w:spacing w:line="240" w:lineRule="auto"/>
-              <w:ind w:left="367"/>
-              <w:rPr>
-                <w:rFonts w:ascii="David" w:hAnsi="David" w:cs="David"/>
-                <w:sz w:val="28"/>
-                <w:rtl/>
-              </w:rPr>
-            </w:pPr>
-          </w:p>
-        </w:tc>
-        <w:tc>
-          <w:tcPr>
-            <w:tcW w:w="4619" w:type="dxa"/>
-          </w:tcPr>
-          <w:p>
-            <w:pPr>
-              <w:rPr>
-                <w:rtl/>
-              </w:rPr>
-            </w:pPr>
-            <w:r>
-              <w:rPr>
-                <w:rtl/>
-              </w:rPr>
-              <w:t xml:space="preserve">בבדיקה </w:t>
-            </w:r>
-            <w:r>
-              <w:rPr>
-                <w:rFonts w:hint="cs"/>
-                <w:rtl/>
-              </w:rPr>
-              <w:t>הקשת נתונים תקינים למשתמש לא קיים</w:t>
-            </w:r>
-            <w:r>
-              <w:rPr>
-                <w:rtl/>
-              </w:rPr>
-              <w:t xml:space="preserve"> השרת צפוי לענות בקוד </w:t>
-            </w:r>
-            <w:r>
-              <w:t>HTTP</w:t>
-            </w:r>
-            <w:r>
-              <w:rPr>
-                <w:rtl/>
-              </w:rPr>
-              <w:t xml:space="preserve"> 200 </w:t>
-            </w:r>
-            <w:r>
-              <w:t>OK</w:t>
-            </w:r>
-            <w:r>
-              <w:rPr>
-                <w:rtl/>
-              </w:rPr>
-              <w:t xml:space="preserve"> בגלל שהפרטים הינם תקינים </w:t>
+            <w:tcW w:w="4554" w:type="dxa"/>
+          </w:tcPr>
+          <w:p>
+            <w:pPr>
+              <w:rPr>
+                <w:rtl/>
+              </w:rPr>
+            </w:pPr>
+            <w:r>
+              <w:rPr>
+                <w:rtl/>
+              </w:rPr>
+              <w:t>הכנסת פרטי רישום עם מייל תקין וסיסמה חוקית</w:t>
+            </w:r>
+          </w:p>
+        </w:tc>
+        <w:tc>
+          <w:tcPr>
+            <w:tcW w:w="5037" w:type="dxa"/>
+          </w:tcPr>
+          <w:p>
+            <w:pPr>
+              <w:rPr>
+                <w:rtl/>
+              </w:rPr>
+            </w:pPr>
+            <w:r>
+              <w:rPr>
+                <w:rtl/>
+              </w:rPr>
+              <w:t>השרת מחזיר קוד</w:t>
+            </w:r>
+            <w:r>
+              <w:t xml:space="preserve">         ,HTTP 200 OK </w:t>
+            </w:r>
+          </w:p>
+          <w:p>
+            <w:pPr>
+              <w:rPr>
+                <w:rtl/>
+              </w:rPr>
+            </w:pPr>
+            <w:r>
+              <w:rPr>
+                <w:rtl/>
+              </w:rPr>
+              <w:t>המשתמש נוסף למסד הנתונים בהצלחה</w:t>
             </w:r>
           </w:p>
         </w:tc>
@@ -24374,57 +24194,67 @@
       <w:tr>
         <w:tc>
           <w:tcPr>
-            <w:tcW w:w="4663" w:type="dxa"/>
-          </w:tcPr>
-          <w:p>
-            <w:r>
-              <w:rPr>
-                <w:rtl/>
-              </w:rPr>
-              <w:t xml:space="preserve">בדיקה שניה תכלול הכנסת נתוני משתמש </w:t>
-            </w:r>
-            <w:r>
-              <w:rPr>
-                <w:b/>
-                <w:bCs/>
-                <w:rtl/>
-              </w:rPr>
-              <w:t>לא תקינים</w:t>
-            </w:r>
-            <w:r>
-              <w:rPr>
-                <w:rtl/>
-              </w:rPr>
-              <w:t xml:space="preserve"> כגון סיסמא אשר אינה עומדת בתנאי ה-</w:t>
-            </w:r>
-            <w:r>
-              <w:t>REGEX</w:t>
-            </w:r>
-          </w:p>
-          <w:p>
-            <w:pPr>
-              <w:rPr>
-                <w:rtl/>
-              </w:rPr>
-            </w:pPr>
-          </w:p>
-        </w:tc>
-        <w:tc>
-          <w:tcPr>
-            <w:tcW w:w="4619" w:type="dxa"/>
-          </w:tcPr>
-          <w:p>
-            <w:pPr>
-              <w:rPr>
-                <w:rtl/>
-              </w:rPr>
-            </w:pPr>
-            <w:r>
-              <w:rPr>
-                <w:rFonts w:hint="cs"/>
-                <w:rtl/>
-              </w:rPr>
-              <w:t>השרת צפוי לשלוח בחזרה קוד 400 בקשה לא תקינה כי הפרטים אינם תקינים</w:t>
+            <w:tcW w:w="4554" w:type="dxa"/>
+          </w:tcPr>
+          <w:p>
+            <w:pPr>
+              <w:rPr>
+                <w:rtl/>
+              </w:rPr>
+            </w:pPr>
+            <w:r>
+              <w:rPr>
+                <w:rtl/>
+              </w:rPr>
+              <w:t>הכנסת פרטי רישום עם סיסמה לא תקינה</w:t>
+            </w:r>
+            <w:r>
+              <w:t xml:space="preserve"> (</w:t>
+            </w:r>
+            <w:r>
+              <w:rPr>
+                <w:rtl/>
+              </w:rPr>
+              <w:t>לא עומדת ב־</w:t>
+            </w:r>
+            <w:r>
+              <w:t>REGEX)</w:t>
+            </w:r>
+          </w:p>
+        </w:tc>
+        <w:tc>
+          <w:tcPr>
+            <w:tcW w:w="5037" w:type="dxa"/>
+          </w:tcPr>
+          <w:p>
+            <w:pPr>
+              <w:rPr>
+                <w:rtl/>
+              </w:rPr>
+            </w:pPr>
+            <w:r>
+              <w:rPr>
+                <w:rtl/>
+              </w:rPr>
+              <w:t xml:space="preserve">השרת מחזיר קוד </w:t>
+            </w:r>
+            <w:r>
+              <w:t xml:space="preserve"> </w:t>
+            </w:r>
+            <w:r>
+              <w:rPr>
+                <w:rStyle w:val="HTMLCode"/>
+                <w:rFonts w:eastAsia="David"/>
+                <w:sz w:val="28"/>
+                <w:szCs w:val="28"/>
+              </w:rPr>
+              <w:t>HTTP 400</w:t>
+            </w:r>
+            <w:r>
+              <w:rPr>
+                <w:rtl/>
+              </w:rPr>
+              <w:t>עם הודעת שגיאה על תקינות הסיסמה</w:t>
             </w:r>
           </w:p>
         </w:tc>
@@ -24432,7 +24262,7 @@
       <w:tr>
         <w:tc>
           <w:tcPr>
-            <w:tcW w:w="4663" w:type="dxa"/>
+            <w:tcW w:w="4554" w:type="dxa"/>
           </w:tcPr>
           <w:p>
             <w:pPr>
@@ -24450,7 +24280,7 @@
         </w:tc>
         <w:tc>
           <w:tcPr>
-            <w:tcW w:w="4619" w:type="dxa"/>
+            <w:tcW w:w="5037" w:type="dxa"/>
           </w:tcPr>
           <w:p>
             <w:pPr>
@@ -24471,71 +24301,102 @@
       <w:tr>
         <w:tc>
           <w:tcPr>
-            <w:tcW w:w="4663" w:type="dxa"/>
-          </w:tcPr>
-          <w:p>
-            <w:pPr>
-              <w:rPr>
-                <w:rFonts w:asciiTheme="minorHAnsi" w:hAnsiTheme="minorHAnsi" w:cstheme="minorBidi" w:hint="cs"/>
-                <w:rtl/>
-                <w:lang w:bidi="ar-JO"/>
-              </w:rPr>
-            </w:pPr>
-            <w:r>
-              <w:rPr>
-                <w:rtl/>
-              </w:rPr>
-              <w:t xml:space="preserve">בדיקת חיבור : בדיקות אלו היו ממוקדות </w:t>
-            </w:r>
-            <w:r>
-              <w:rPr>
-                <w:rtl/>
-              </w:rPr>
-              <w:t xml:space="preserve">בדיקת חיבור לשירות: בדקנו אם החיבור לשירות מתקיים דרך הדפסת הודעה פשוטה על פונקציית החיבור ששמה </w:t>
+            <w:tcW w:w="4554" w:type="dxa"/>
+            <w:shd w:val="clear" w:color="auto" w:fill="auto"/>
+          </w:tcPr>
+          <w:p>
+            <w:pPr>
+              <w:rPr>
+                <w:rtl/>
+              </w:rPr>
+            </w:pPr>
+            <w:r>
+              <w:rPr>
+                <w:rFonts w:hint="cs"/>
+                <w:rtl/>
+              </w:rPr>
+              <w:t>המשתמש</w:t>
+            </w:r>
+            <w:r>
+              <w:t xml:space="preserve"> </w:t>
+            </w:r>
+            <w:r>
+              <w:rPr>
+                <w:rFonts w:hint="cs"/>
+                <w:rtl/>
+              </w:rPr>
+              <w:t>מזין קישור זדוני בשדה ולוחץ על הכפתור "</w:t>
+            </w:r>
+            <w:r>
+              <w:rPr>
+                <w:rFonts w:hint="cs"/>
+              </w:rPr>
+              <w:t>C</w:t>
+            </w:r>
+            <w:r>
+              <w:rPr>
+                <w:rFonts w:cstheme="minorBidi"/>
+                <w:lang w:bidi="ar-SA"/>
+              </w:rPr>
+              <w:t xml:space="preserve">heck </w:t>
             </w:r>
             <w:proofErr w:type="spellStart"/>
             <w:r>
               <w:rPr>
-                <w:lang w:bidi="ar-JO"/>
-              </w:rPr>
-              <w:t>OnConnectedAsync</w:t>
+                <w:rFonts w:cstheme="minorBidi"/>
+                <w:lang w:bidi="ar-SA"/>
+              </w:rPr>
+              <w:t>Url</w:t>
             </w:r>
             <w:proofErr w:type="spellEnd"/>
-          </w:p>
-          <w:p>
-            <w:pPr>
-              <w:rPr>
-                <w:rtl/>
-              </w:rPr>
-            </w:pPr>
-          </w:p>
-        </w:tc>
-        <w:tc>
-          <w:tcPr>
-            <w:tcW w:w="4619" w:type="dxa"/>
-          </w:tcPr>
-          <w:p>
-            <w:pPr>
-              <w:rPr>
-                <w:rtl/>
-              </w:rPr>
-            </w:pPr>
             <w:r>
               <w:rPr>
                 <w:rFonts w:hint="cs"/>
                 <w:rtl/>
               </w:rPr>
-              <w:t>ההודעה אמורה להדפיס את ה-</w:t>
-            </w:r>
-            <w:r>
-              <w:t>ID</w:t>
-            </w:r>
-            <w:r>
-              <w:rPr>
-                <w:rFonts w:hint="cs"/>
-                <w:rtl/>
-              </w:rPr>
-              <w:t xml:space="preserve"> של המשתמש שהתחבר לשירות</w:t>
+              <w:t xml:space="preserve">" </w:t>
+            </w:r>
+          </w:p>
+        </w:tc>
+        <w:tc>
+          <w:tcPr>
+            <w:tcW w:w="5037" w:type="dxa"/>
+          </w:tcPr>
+          <w:p>
+            <w:pPr>
+              <w:rPr>
+                <w:rtl/>
+              </w:rPr>
+            </w:pPr>
+            <w:r>
+              <w:rPr>
+                <w:rtl/>
+              </w:rPr>
+              <w:t>מתקבל מייל אוטומטי למשתמש עם דוח סריקה מפורט: שם הדומיין, תאריך ושעה, מספר מנועים שסימנו כ-</w:t>
+            </w:r>
+            <w:r>
+              <w:rPr>
+                <w:lang w:bidi="ar-SA"/>
+              </w:rPr>
+              <w:t>malicious</w:t>
+            </w:r>
+            <w:r>
+              <w:rPr>
+                <w:rtl/>
+              </w:rPr>
+              <w:t>, מספר מנועים שסימנו כ-</w:t>
+            </w:r>
+            <w:r>
+              <w:rPr>
+                <w:lang w:bidi="ar-SA"/>
+              </w:rPr>
+              <w:t>harmless/undetected</w:t>
+            </w:r>
+            <w:r>
+              <w:rPr>
+                <w:rtl/>
+              </w:rPr>
+              <w:t xml:space="preserve"> והמלצה לבדוק שוב את המקור, מוצגת גם הודעה בממשק שהקישור מסוכן </w:t>
             </w:r>
           </w:p>
         </w:tc>
@@ -24543,83 +24404,118 @@
       <w:tr>
         <w:tc>
           <w:tcPr>
-            <w:tcW w:w="4663" w:type="dxa"/>
-          </w:tcPr>
-          <w:p>
-            <w:r>
-              <w:rPr>
-                <w:rtl/>
-              </w:rPr>
-              <w:lastRenderedPageBreak/>
-              <w:t xml:space="preserve">בדיקת שליפת נתוני דפוסים: בדקנו תרחיש שתכננו אשר משימתו לשלוף </w:t>
+            <w:tcW w:w="4554" w:type="dxa"/>
+            <w:shd w:val="clear" w:color="auto" w:fill="auto"/>
+          </w:tcPr>
+          <w:p>
+            <w:pPr>
+              <w:rPr>
+                <w:rFonts w:hint="cs"/>
+                <w:rtl/>
+              </w:rPr>
+            </w:pPr>
+            <w:r>
+              <w:rPr>
+                <w:rFonts w:hint="cs"/>
+                <w:rtl/>
+              </w:rPr>
+              <w:t>המשתמש</w:t>
+            </w:r>
+            <w:r>
+              <w:t xml:space="preserve"> </w:t>
+            </w:r>
+            <w:r>
+              <w:rPr>
+                <w:rFonts w:hint="cs"/>
+                <w:rtl/>
+              </w:rPr>
+              <w:t>מזין קישור תקין בשדה ולוחץ על הכפתור "</w:t>
+            </w:r>
+            <w:r>
+              <w:rPr>
+                <w:rFonts w:hint="cs"/>
+              </w:rPr>
+              <w:t>C</w:t>
+            </w:r>
+            <w:r>
+              <w:rPr>
+                <w:rFonts w:cstheme="minorBidi"/>
+                <w:lang w:bidi="ar-SA"/>
+              </w:rPr>
+              <w:t xml:space="preserve">heck </w:t>
             </w:r>
             <w:proofErr w:type="spellStart"/>
             <w:r>
               <w:rPr>
-                <w:rtl/>
-              </w:rPr>
-              <w:t>פקטות</w:t>
+                <w:rFonts w:cstheme="minorBidi"/>
+                <w:lang w:bidi="ar-SA"/>
+              </w:rPr>
+              <w:t>Url</w:t>
             </w:r>
             <w:proofErr w:type="spellEnd"/>
             <w:r>
               <w:rPr>
-                <w:rtl/>
-              </w:rPr>
-              <w:t xml:space="preserve"> שם התרחיש הוא </w:t>
-            </w:r>
-            <w:proofErr w:type="spellStart"/>
-            <w:r>
-              <w:rPr>
-                <w:lang w:bidi="ar-JO"/>
-              </w:rPr>
-              <w:t>GetPackets</w:t>
-            </w:r>
-            <w:proofErr w:type="spellEnd"/>
-            <w:r>
-              <w:rPr>
-                <w:rtl/>
-              </w:rPr>
-              <w:t xml:space="preserve"> בדקנו אם התרחיש עצמו עובד דרך שליפת </w:t>
-            </w:r>
-            <w:proofErr w:type="spellStart"/>
-            <w:r>
-              <w:rPr>
-                <w:rtl/>
-              </w:rPr>
-              <w:t>הפקטות</w:t>
-            </w:r>
-            <w:proofErr w:type="spellEnd"/>
-            <w:r>
-              <w:rPr>
-                <w:rtl/>
-              </w:rPr>
-              <w:t xml:space="preserve"> והחזרת הנתונים שלהם לצד לקוח</w:t>
-            </w:r>
-          </w:p>
-          <w:p>
-            <w:pPr>
-              <w:rPr>
-                <w:rtl/>
-              </w:rPr>
-            </w:pPr>
-          </w:p>
-        </w:tc>
-        <w:tc>
-          <w:tcPr>
-            <w:tcW w:w="4619" w:type="dxa"/>
-          </w:tcPr>
-          <w:p>
-            <w:pPr>
-              <w:rPr>
-                <w:rtl/>
-              </w:rPr>
-            </w:pPr>
-            <w:r>
-              <w:rPr>
                 <w:rFonts w:hint="cs"/>
                 <w:rtl/>
               </w:rPr>
-              <w:t>מערך דפוסים נשלח בהצלחה</w:t>
+              <w:t>"</w:t>
+            </w:r>
+          </w:p>
+        </w:tc>
+        <w:tc>
+          <w:tcPr>
+            <w:tcW w:w="5037" w:type="dxa"/>
+          </w:tcPr>
+          <w:p>
+            <w:pPr>
+              <w:rPr>
+                <w:rtl/>
+              </w:rPr>
+            </w:pPr>
+            <w:r>
+              <w:rPr>
+                <w:rtl/>
+              </w:rPr>
+              <w:t xml:space="preserve">מתקבל מייל אוטומטי למשתמש עם דוח סריקה </w:t>
+            </w:r>
+            <w:r>
+              <w:rPr>
+                <w:rFonts w:hint="cs"/>
+                <w:rtl/>
+              </w:rPr>
+              <w:t xml:space="preserve">שמציג 0 מנועים זדוניים, </w:t>
+            </w:r>
+            <w:r>
+              <w:rPr>
+                <w:rtl/>
+              </w:rPr>
+              <w:t xml:space="preserve">מספר מנועים </w:t>
+            </w:r>
+            <w:r>
+              <w:rPr>
+                <w:lang w:bidi="ar-SA"/>
+              </w:rPr>
+              <w:t>harmless/undetected</w:t>
+            </w:r>
+            <w:r>
+              <w:rPr>
+                <w:rFonts w:hint="cs"/>
+                <w:rtl/>
+              </w:rPr>
+              <w:t xml:space="preserve"> והודעה שהקישור בטוח, </w:t>
+            </w:r>
+            <w:r>
+              <w:rPr>
+                <w:rtl/>
+              </w:rPr>
+              <w:t>בממשק</w:t>
+            </w:r>
+            <w:r>
+              <w:rPr>
+                <w:rFonts w:hint="cs"/>
+                <w:rtl/>
+              </w:rPr>
+              <w:t xml:space="preserve"> מוצגת הודעה שהקישור בטוח</w:t>
             </w:r>
           </w:p>
         </w:tc>
@@ -24627,74 +24523,159 @@
       <w:tr>
         <w:tc>
           <w:tcPr>
-            <w:tcW w:w="4663" w:type="dxa"/>
-          </w:tcPr>
-          <w:p>
-            <w:pPr>
-              <w:rPr>
-                <w:rtl/>
-              </w:rPr>
-            </w:pPr>
-            <w:r>
-              <w:rPr>
-                <w:rtl/>
-              </w:rPr>
-              <w:t xml:space="preserve">בדקנו פונקציית סיום </w:t>
-            </w:r>
-            <w:r>
-              <w:rPr>
-                <w:lang w:bidi="ar-JO"/>
-              </w:rPr>
-              <w:t>Session</w:t>
-            </w:r>
-            <w:r>
-              <w:rPr>
-                <w:rtl/>
-              </w:rPr>
-              <w:t xml:space="preserve"> עם לקוח בספריית </w:t>
+            <w:tcW w:w="4554" w:type="dxa"/>
+            <w:shd w:val="clear" w:color="auto" w:fill="auto"/>
+          </w:tcPr>
+          <w:p>
+            <w:pPr>
+              <w:rPr>
+                <w:rFonts w:hint="cs"/>
+                <w:rtl/>
+              </w:rPr>
+            </w:pPr>
+            <w:r>
+              <w:rPr>
+                <w:rFonts w:hint="cs"/>
+                <w:rtl/>
+              </w:rPr>
+              <w:t>המשתמש</w:t>
+            </w:r>
+            <w:r>
+              <w:t xml:space="preserve"> </w:t>
+            </w:r>
+            <w:r>
+              <w:rPr>
+                <w:rFonts w:hint="cs"/>
+                <w:rtl/>
+              </w:rPr>
+              <w:t>מזין קישור חשוד בשדה ולוחץ על הכפתור "</w:t>
+            </w:r>
+            <w:r>
+              <w:rPr>
+                <w:rFonts w:hint="cs"/>
+              </w:rPr>
+              <w:t>C</w:t>
+            </w:r>
+            <w:r>
+              <w:rPr>
+                <w:rFonts w:cstheme="minorBidi"/>
+                <w:lang w:bidi="ar-SA"/>
+              </w:rPr>
+              <w:t xml:space="preserve">heck </w:t>
             </w:r>
             <w:proofErr w:type="spellStart"/>
             <w:r>
               <w:rPr>
-                <w:lang w:bidi="ar-JO"/>
-              </w:rPr>
-              <w:t>SignalR</w:t>
+                <w:rFonts w:cstheme="minorBidi"/>
+                <w:lang w:bidi="ar-SA"/>
+              </w:rPr>
+              <w:t>Url</w:t>
             </w:r>
             <w:proofErr w:type="spellEnd"/>
             <w:r>
               <w:rPr>
-                <w:rtl/>
-              </w:rPr>
-              <w:t xml:space="preserve"> דרך הדפסת הודעה</w:t>
-            </w:r>
-          </w:p>
-        </w:tc>
-        <w:tc>
-          <w:tcPr>
-            <w:tcW w:w="4619" w:type="dxa"/>
-          </w:tcPr>
-          <w:p>
-            <w:pPr>
-              <w:rPr>
-                <w:rtl/>
-              </w:rPr>
-            </w:pPr>
-            <w:r>
-              <w:rPr>
                 <w:rFonts w:hint="cs"/>
                 <w:rtl/>
               </w:rPr>
-              <w:t>השרת ידפיס ה-</w:t>
-            </w:r>
-            <w:r>
-              <w:t>ID</w:t>
+              <w:t>"</w:t>
+            </w:r>
+          </w:p>
+        </w:tc>
+        <w:tc>
+          <w:tcPr>
+            <w:tcW w:w="5037" w:type="dxa"/>
+          </w:tcPr>
+          <w:p>
+            <w:pPr>
+              <w:rPr>
+                <w:rFonts w:cstheme="minorBidi" w:hint="cs"/>
+                <w:rtl/>
+              </w:rPr>
+            </w:pPr>
+            <w:r>
+              <w:rPr>
+                <w:rtl/>
+              </w:rPr>
+              <w:t>מתקבל מייל</w:t>
             </w:r>
             <w:r>
               <w:rPr>
                 <w:rFonts w:hint="cs"/>
                 <w:rtl/>
               </w:rPr>
-              <w:t xml:space="preserve"> של המשתמש אשר סיים את חיבורו עם השרת</w:t>
+              <w:t xml:space="preserve"> </w:t>
+            </w:r>
+            <w:r>
+              <w:rPr>
+                <w:rtl/>
+              </w:rPr>
+              <w:t xml:space="preserve">עם דוח סריקה </w:t>
+            </w:r>
+            <w:r>
+              <w:rPr>
+                <w:rFonts w:hint="cs"/>
+                <w:rtl/>
+              </w:rPr>
+              <w:t xml:space="preserve">שמציין את </w:t>
+            </w:r>
+            <w:r>
+              <w:rPr>
+                <w:rtl/>
+              </w:rPr>
+              <w:t xml:space="preserve">מספר </w:t>
+            </w:r>
+            <w:r>
+              <w:rPr>
+                <w:rFonts w:hint="cs"/>
+                <w:rtl/>
+              </w:rPr>
+              <w:t>ה</w:t>
+            </w:r>
+            <w:r>
+              <w:rPr>
+                <w:rtl/>
+              </w:rPr>
+              <w:t>מנועים שסימנו</w:t>
+            </w:r>
+            <w:r>
+              <w:rPr>
+                <w:rFonts w:hint="cs"/>
+                <w:rtl/>
+              </w:rPr>
+              <w:t xml:space="preserve"> כ-</w:t>
+            </w:r>
+            <w:r>
+              <w:rPr>
+                <w:rFonts w:hint="cs"/>
+              </w:rPr>
+              <w:t>S</w:t>
+            </w:r>
+            <w:r>
+              <w:rPr>
+                <w:rFonts w:cstheme="minorBidi"/>
+                <w:lang w:bidi="ar-SA"/>
+              </w:rPr>
+              <w:t>uspicious</w:t>
+            </w:r>
+            <w:r>
+              <w:rPr>
+                <w:rFonts w:cstheme="minorBidi" w:hint="cs"/>
+                <w:rtl/>
+              </w:rPr>
+              <w:t xml:space="preserve">, </w:t>
+            </w:r>
+            <w:r>
+              <w:rPr>
+                <w:rtl/>
+              </w:rPr>
+              <w:t>מוצגת גם הודעה בממשק שהקישור</w:t>
+            </w:r>
+            <w:r>
+              <w:rPr>
+                <w:rFonts w:hint="cs"/>
+                <w:rtl/>
+              </w:rPr>
+              <w:t xml:space="preserve"> חשוד</w:t>
             </w:r>
           </w:p>
         </w:tc>
@@ -24702,102 +24683,69 @@
       <w:tr>
         <w:tc>
           <w:tcPr>
-            <w:tcW w:w="4663" w:type="dxa"/>
-          </w:tcPr>
-          <w:p>
-            <w:pPr>
-              <w:rPr>
-                <w:rtl/>
-                <w:lang w:bidi="ar-JO"/>
-              </w:rPr>
-            </w:pPr>
-            <w:r>
-              <w:rPr>
-                <w:rtl/>
-              </w:rPr>
-              <w:t xml:space="preserve">בדיקת  </w:t>
-            </w:r>
-            <w:r>
-              <w:rPr>
-                <w:lang w:bidi="ar-JO"/>
-              </w:rPr>
-              <w:t>Session</w:t>
-            </w:r>
-            <w:r>
-              <w:rPr>
-                <w:rtl/>
-              </w:rPr>
-              <w:t xml:space="preserve"> הלקוח עם שירות אחוזי שימוש חומרה: בדיקה זו אבחנה אם אחוזי שימוש של חומרת הלקוח מועברים בצורה תקינה דרך בדיקת תרחיש בשרת בשם </w:t>
-            </w:r>
-            <w:proofErr w:type="spellStart"/>
-            <w:r>
-              <w:t>GetMetrics</w:t>
-            </w:r>
-            <w:proofErr w:type="spellEnd"/>
-          </w:p>
-        </w:tc>
-        <w:tc>
-          <w:tcPr>
-            <w:tcW w:w="4619" w:type="dxa"/>
-          </w:tcPr>
-          <w:p>
-            <w:pPr>
-              <w:rPr>
-                <w:rtl/>
-              </w:rPr>
-            </w:pPr>
-            <w:r>
-              <w:rPr>
-                <w:rtl/>
-              </w:rPr>
-              <w:t xml:space="preserve">תרחיש </w:t>
-            </w:r>
-            <w:proofErr w:type="spellStart"/>
-            <w:r>
-              <w:t>GetMetrics</w:t>
-            </w:r>
-            <w:proofErr w:type="spellEnd"/>
-            <w:r>
-              <w:rPr>
-                <w:rtl/>
-              </w:rPr>
-              <w:t xml:space="preserve"> יחזיר מערך אשר בו שלושה ערכים כל אחד באינדקס משלו כך שאינדקס 0 הוא שימוש </w:t>
-            </w:r>
-            <w:r>
-              <w:t>CPU</w:t>
-            </w:r>
-            <w:r>
-              <w:rPr>
-                <w:rtl/>
-              </w:rPr>
-              <w:t xml:space="preserve">, 1 זה שימוש </w:t>
-            </w:r>
-            <w:r>
-              <w:t>RAM</w:t>
-            </w:r>
-            <w:r>
-              <w:rPr>
-                <w:rtl/>
-              </w:rPr>
-              <w:t>,</w:t>
-            </w:r>
-            <w:r>
-              <w:t xml:space="preserve"> </w:t>
-            </w:r>
-            <w:r>
-              <w:rPr>
-                <w:rtl/>
-              </w:rPr>
-              <w:t>ו2</w:t>
-            </w:r>
-            <w:r>
-              <w:t xml:space="preserve"> </w:t>
-            </w:r>
-            <w:r>
-              <w:rPr>
-                <w:rtl/>
-              </w:rPr>
-              <w:t>זה שימוש דיסק קשיח</w:t>
+            <w:tcW w:w="4554" w:type="dxa"/>
+          </w:tcPr>
+          <w:p>
+            <w:pPr>
+              <w:rPr>
+                <w:rFonts w:hint="cs"/>
+                <w:rtl/>
+              </w:rPr>
+            </w:pPr>
+            <w:r>
+              <w:rPr>
+                <w:rFonts w:hint="cs"/>
+                <w:rtl/>
+              </w:rPr>
+              <w:lastRenderedPageBreak/>
+              <w:t>המשתמש מעלה קובץ זדוני דרך "</w:t>
+            </w:r>
+            <w:r>
+              <w:rPr>
+                <w:rFonts w:cstheme="minorBidi"/>
+                <w:lang w:bidi="ar-SA"/>
+              </w:rPr>
+              <w:t>File Checker</w:t>
+            </w:r>
+            <w:r>
+              <w:rPr>
+                <w:rFonts w:hint="cs"/>
+                <w:rtl/>
+              </w:rPr>
+              <w:t>"</w:t>
+            </w:r>
+          </w:p>
+        </w:tc>
+        <w:tc>
+          <w:tcPr>
+            <w:tcW w:w="5037" w:type="dxa"/>
+          </w:tcPr>
+          <w:p>
+            <w:pPr>
+              <w:rPr>
+                <w:rFonts w:hint="cs"/>
+                <w:rtl/>
+              </w:rPr>
+            </w:pPr>
+            <w:r>
+              <w:rPr>
+                <w:rFonts w:hint="cs"/>
+                <w:rtl/>
+              </w:rPr>
+              <w:t xml:space="preserve">מתקבלת הודעה שהקובץ מסוכן כולל מספר מנועים שזיהו אותו, ונשלח דוח </w:t>
+            </w:r>
+            <w:r>
+              <w:rPr>
+                <w:rFonts w:hint="cs"/>
+              </w:rPr>
+              <w:t>PDF</w:t>
+            </w:r>
+            <w:r>
+              <w:rPr>
+                <w:rFonts w:hint="cs"/>
+                <w:rtl/>
+              </w:rPr>
+              <w:t xml:space="preserve"> למייל</w:t>
             </w:r>
           </w:p>
         </w:tc>
@@ -24805,140 +24753,67 @@
       <w:tr>
         <w:tc>
           <w:tcPr>
-            <w:tcW w:w="4663" w:type="dxa"/>
-          </w:tcPr>
-          <w:p>
-            <w:pPr>
-              <w:rPr>
-                <w:rtl/>
-              </w:rPr>
-            </w:pPr>
-            <w:r>
-              <w:rPr>
-                <w:rtl/>
-              </w:rPr>
-              <w:t xml:space="preserve">בדיקת תקשורת עם </w:t>
-            </w:r>
-            <w:proofErr w:type="spellStart"/>
-            <w:r>
-              <w:rPr>
-                <w:lang w:bidi="ar-JO"/>
-              </w:rPr>
-              <w:t>VirusTotal</w:t>
-            </w:r>
-            <w:proofErr w:type="spellEnd"/>
-            <w:r>
-              <w:rPr>
-                <w:rtl/>
-              </w:rPr>
-              <w:t xml:space="preserve">: בדיקה זו בדקה את יכולת התקשורת עם </w:t>
-            </w:r>
-            <w:proofErr w:type="spellStart"/>
-            <w:r>
-              <w:rPr>
-                <w:lang w:bidi="ar-JO"/>
-              </w:rPr>
-              <w:t>VirusTotal</w:t>
-            </w:r>
-            <w:proofErr w:type="spellEnd"/>
-            <w:r>
-              <w:rPr>
-                <w:rtl/>
-              </w:rPr>
-              <w:t xml:space="preserve"> תוך כדי שימוש בשני פיצ'רים עיקריים</w:t>
-            </w:r>
-          </w:p>
-          <w:p>
-            <w:pPr>
-              <w:rPr>
-                <w:rtl/>
-              </w:rPr>
-            </w:pPr>
-          </w:p>
-          <w:p>
-            <w:r>
-              <w:rPr>
-                <w:rtl/>
-              </w:rPr>
-              <w:t>בדיקת אתר: שליחת קישור של אתר תחזיר אם אתר זה רע או טוב עם מספרים</w:t>
-            </w:r>
-          </w:p>
-          <w:p>
-            <w:pPr>
-              <w:pStyle w:val="ListParagraph"/>
-              <w:spacing w:line="240" w:lineRule="auto"/>
-              <w:ind w:left="367"/>
-              <w:rPr>
-                <w:rFonts w:ascii="David" w:hAnsi="David" w:cs="David"/>
-                <w:rtl/>
-              </w:rPr>
-            </w:pPr>
-          </w:p>
-        </w:tc>
-        <w:tc>
-          <w:tcPr>
-            <w:tcW w:w="4619" w:type="dxa"/>
-          </w:tcPr>
-          <w:p>
-            <w:pPr>
-              <w:rPr>
-                <w:rtl/>
-              </w:rPr>
-            </w:pPr>
-            <w:proofErr w:type="spellStart"/>
-            <w:r>
-              <w:rPr>
-                <w:lang w:bidi="ar-JO"/>
-              </w:rPr>
-              <w:t>VirusTotal</w:t>
-            </w:r>
-            <w:proofErr w:type="spellEnd"/>
-            <w:r>
-              <w:rPr>
-                <w:rtl/>
-              </w:rPr>
-              <w:t xml:space="preserve"> הגיב במספרים על </w:t>
-            </w:r>
-            <w:proofErr w:type="gramStart"/>
-            <w:r>
-              <w:rPr>
-                <w:rtl/>
-              </w:rPr>
-              <w:t>כמה  תוכניות</w:t>
-            </w:r>
-            <w:proofErr w:type="gramEnd"/>
-            <w:r>
-              <w:rPr>
-                <w:rtl/>
-              </w:rPr>
-              <w:t xml:space="preserve"> </w:t>
-            </w:r>
-            <w:proofErr w:type="spellStart"/>
-            <w:r>
-              <w:rPr>
-                <w:rtl/>
-              </w:rPr>
-              <w:t>אנתיויירוס</w:t>
-            </w:r>
-            <w:proofErr w:type="spellEnd"/>
-            <w:r>
-              <w:rPr>
-                <w:rtl/>
-              </w:rPr>
-              <w:t xml:space="preserve"> הגיבו שהקישור</w:t>
-            </w:r>
-            <w:r>
+            <w:tcW w:w="4554" w:type="dxa"/>
+          </w:tcPr>
+          <w:p>
+            <w:pPr>
               <w:rPr>
                 <w:rFonts w:hint="cs"/>
                 <w:rtl/>
               </w:rPr>
-              <w:t xml:space="preserve"> </w:t>
-            </w:r>
-            <w:r>
-              <w:rPr>
-                <w:rtl/>
-              </w:rPr>
-              <w:t>רע</w:t>
+            </w:pPr>
+            <w:r>
+              <w:rPr>
+                <w:rFonts w:hint="cs"/>
+                <w:rtl/>
+              </w:rPr>
+              <w:t xml:space="preserve">ברקע: מתבצע ניטור פקטות רשת, מזוהה דפוס התקפה (למשל </w:t>
+            </w:r>
+            <w:r>
+              <w:rPr>
+                <w:rFonts w:hint="cs"/>
+              </w:rPr>
+              <w:t>TCP FLOOD</w:t>
+            </w:r>
+            <w:r>
+              <w:rPr>
+                <w:rFonts w:hint="cs"/>
+                <w:rtl/>
+              </w:rPr>
+              <w:t>)</w:t>
+            </w:r>
+          </w:p>
+        </w:tc>
+        <w:tc>
+          <w:tcPr>
+            <w:tcW w:w="5037" w:type="dxa"/>
+          </w:tcPr>
+          <w:p>
+            <w:pPr>
+              <w:rPr>
+                <w:rFonts w:hint="cs"/>
+                <w:rtl/>
+              </w:rPr>
+            </w:pPr>
+            <w:r>
+              <w:rPr>
+                <w:rFonts w:hint="cs"/>
+                <w:rtl/>
+              </w:rPr>
+              <w:t xml:space="preserve">הפקטות החשודות מסומנות כחשודות/זדוניות, ומתווספות לדוח פקטות חשודות, ונשלח דוח </w:t>
+            </w:r>
+            <w:r>
+              <w:rPr>
+                <w:rFonts w:hint="cs"/>
+              </w:rPr>
+              <w:t>PDF</w:t>
+            </w:r>
+            <w:r>
+              <w:rPr>
+                <w:rFonts w:hint="cs"/>
+                <w:rtl/>
+              </w:rPr>
+              <w:t xml:space="preserve"> למייל</w:t>
             </w:r>
           </w:p>
         </w:tc>
@@ -24946,111 +24821,93 @@
       <w:tr>
         <w:tc>
           <w:tcPr>
-            <w:tcW w:w="4663" w:type="dxa"/>
-          </w:tcPr>
-          <w:p>
-            <w:pPr>
-              <w:rPr>
-                <w:rtl/>
-              </w:rPr>
-            </w:pPr>
-            <w:r>
-              <w:rPr>
-                <w:rtl/>
-              </w:rPr>
-              <w:t>בדקנו את יכולתנו לקבלת תוצאות בדיקת סיביות קובץ עם מספרים</w:t>
-            </w:r>
-            <w:r>
+            <w:tcW w:w="4554" w:type="dxa"/>
+          </w:tcPr>
+          <w:p>
+            <w:pPr>
               <w:rPr>
                 <w:rFonts w:hint="cs"/>
                 <w:rtl/>
               </w:rPr>
-              <w:t xml:space="preserve"> מה-</w:t>
-            </w:r>
-            <w:r>
-              <w:t>API</w:t>
-            </w:r>
+            </w:pPr>
             <w:r>
               <w:rPr>
                 <w:rFonts w:hint="cs"/>
                 <w:rtl/>
               </w:rPr>
-              <w:t xml:space="preserve"> של </w:t>
-            </w:r>
-            <w:proofErr w:type="spellStart"/>
-            <w:r>
-              <w:rPr>
-                <w:lang w:bidi="ar-JO"/>
-              </w:rPr>
-              <w:t>VirusTotal</w:t>
-            </w:r>
-            <w:proofErr w:type="spellEnd"/>
-          </w:p>
-        </w:tc>
-        <w:tc>
-          <w:tcPr>
-            <w:tcW w:w="4619" w:type="dxa"/>
-          </w:tcPr>
-          <w:p>
-            <w:pPr>
-              <w:rPr>
-                <w:rtl/>
-              </w:rPr>
-            </w:pPr>
-            <w:proofErr w:type="spellStart"/>
-            <w:r>
-              <w:rPr>
-                <w:lang w:bidi="ar-JO"/>
-              </w:rPr>
-              <w:t>VirusTotal</w:t>
-            </w:r>
-            <w:proofErr w:type="spellEnd"/>
-            <w:r>
-              <w:rPr>
-                <w:rtl/>
-              </w:rPr>
-              <w:t xml:space="preserve"> הגיב במספרים על </w:t>
-            </w:r>
-            <w:proofErr w:type="gramStart"/>
-            <w:r>
-              <w:rPr>
-                <w:rtl/>
-              </w:rPr>
-              <w:t>כמה  תוכניות</w:t>
-            </w:r>
-            <w:proofErr w:type="gramEnd"/>
-            <w:r>
-              <w:rPr>
-                <w:rtl/>
-              </w:rPr>
-              <w:t xml:space="preserve"> </w:t>
-            </w:r>
-            <w:proofErr w:type="spellStart"/>
-            <w:r>
-              <w:rPr>
-                <w:rtl/>
-              </w:rPr>
-              <w:t>אנתיויירוס</w:t>
-            </w:r>
-            <w:proofErr w:type="spellEnd"/>
-            <w:r>
-              <w:rPr>
-                <w:rtl/>
-              </w:rPr>
-              <w:t xml:space="preserve"> הגיבו שהק</w:t>
+              <w:t>ברקע: מתבצע ניטור חומרה, מזוהה שימוש חריג ב- (</w:t>
             </w:r>
             <w:r>
               <w:rPr>
                 <w:rFonts w:hint="cs"/>
-                <w:rtl/>
-              </w:rPr>
-              <w:t xml:space="preserve">ובץ </w:t>
-            </w:r>
-            <w:r>
-              <w:rPr>
-                <w:rtl/>
-              </w:rPr>
-              <w:t>רע</w:t>
+              </w:rPr>
+              <w:t>CPU</w:t>
+            </w:r>
+            <w:r>
+              <w:rPr>
+                <w:rFonts w:hint="cs"/>
+                <w:rtl/>
+              </w:rPr>
+              <w:t>,</w:t>
+            </w:r>
+            <w:r>
+              <w:rPr>
+                <w:rFonts w:hint="cs"/>
+              </w:rPr>
+              <w:t>DISC</w:t>
+            </w:r>
+            <w:r>
+              <w:rPr>
+                <w:rFonts w:hint="cs"/>
+                <w:rtl/>
+              </w:rPr>
+              <w:t>,</w:t>
+            </w:r>
+            <w:r>
+              <w:rPr>
+                <w:rFonts w:hint="cs"/>
+              </w:rPr>
+              <w:t>RAM</w:t>
+            </w:r>
+            <w:r>
+              <w:rPr>
+                <w:rFonts w:hint="cs"/>
+                <w:rtl/>
+              </w:rPr>
+              <w:t xml:space="preserve">) </w:t>
+            </w:r>
+          </w:p>
+        </w:tc>
+        <w:tc>
+          <w:tcPr>
+            <w:tcW w:w="5037" w:type="dxa"/>
+          </w:tcPr>
+          <w:p>
+            <w:pPr>
+              <w:rPr>
+                <w:rFonts w:hint="cs"/>
+                <w:rtl/>
+              </w:rPr>
+            </w:pPr>
+            <w:r>
+              <w:rPr>
+                <w:rFonts w:hint="cs"/>
+                <w:rtl/>
+              </w:rPr>
+              <w:t xml:space="preserve">נוצר דוח </w:t>
+            </w:r>
+            <w:r>
+              <w:rPr>
+                <w:rFonts w:hint="cs"/>
+              </w:rPr>
+              <w:t>PDF</w:t>
+            </w:r>
+            <w:r>
+              <w:rPr>
+                <w:rFonts w:hint="cs"/>
+                <w:rtl/>
+              </w:rPr>
+              <w:t xml:space="preserve"> עם נתוני השימוש החריגים ונשלח למייל המשתמש</w:t>
             </w:r>
           </w:p>
         </w:tc>
@@ -25058,79 +24915,209 @@
       <w:tr>
         <w:tc>
           <w:tcPr>
-            <w:tcW w:w="4663" w:type="dxa"/>
-          </w:tcPr>
-          <w:p>
-            <w:pPr>
-              <w:rPr>
-                <w:rtl/>
-              </w:rPr>
-            </w:pPr>
-            <w:r>
-              <w:rPr>
-                <w:rtl/>
-              </w:rPr>
-              <w:t xml:space="preserve">בדיקת תקשורת עם </w:t>
+            <w:tcW w:w="4554" w:type="dxa"/>
+          </w:tcPr>
+          <w:p>
+            <w:pPr>
+              <w:rPr>
+                <w:rFonts w:hint="cs"/>
+                <w:rtl/>
+              </w:rPr>
+            </w:pPr>
+            <w:r>
+              <w:rPr>
+                <w:rFonts w:hint="cs"/>
+                <w:rtl/>
+              </w:rPr>
+              <w:t>ברקע: מתקבלות פקטות חדשות מהשרת (</w:t>
             </w:r>
             <w:proofErr w:type="spellStart"/>
             <w:r>
-              <w:t>Mailjet</w:t>
+              <w:rPr>
+                <w:rFonts w:cstheme="minorBidi"/>
+                <w:lang w:bidi="ar-SA"/>
+              </w:rPr>
+              <w:t>SignalR</w:t>
             </w:r>
             <w:proofErr w:type="spellEnd"/>
             <w:r>
               <w:rPr>
-                <w:rtl/>
-              </w:rPr>
-              <w:t>: בדיקה זו התעסקה בבדיקת ה-</w:t>
-            </w:r>
-            <w:r>
-              <w:t>API</w:t>
-            </w:r>
-            <w:r>
-              <w:rPr>
-                <w:rtl/>
-              </w:rPr>
-              <w:t xml:space="preserve"> של המיילים </w:t>
-            </w:r>
-            <w:r>
-              <w:rPr>
                 <w:rFonts w:hint="cs"/>
                 <w:rtl/>
               </w:rPr>
-              <w:t>האוטומטים</w:t>
-            </w:r>
-            <w:r>
-              <w:rPr>
-                <w:rtl/>
-              </w:rPr>
-              <w:t xml:space="preserve"> שאנו שולחים. בדקנו אם ה-</w:t>
-            </w:r>
-            <w:r>
-              <w:t>API</w:t>
-            </w:r>
-            <w:r>
-              <w:rPr>
-                <w:rtl/>
-              </w:rPr>
-              <w:t xml:space="preserve"> עובד דרך שליחת מייל למשתמש שעשה רישום אצלינו באתר</w:t>
-            </w:r>
-          </w:p>
-        </w:tc>
-        <w:tc>
-          <w:tcPr>
-            <w:tcW w:w="4619" w:type="dxa"/>
-          </w:tcPr>
-          <w:p>
-            <w:pPr>
-              <w:rPr>
-                <w:rtl/>
-              </w:rPr>
-            </w:pPr>
-            <w:r>
-              <w:rPr>
-                <w:rtl/>
-              </w:rPr>
-              <w:t>הודעת המייל נשלחה בהצלחה</w:t>
+              <w:t>)</w:t>
+            </w:r>
+          </w:p>
+        </w:tc>
+        <w:tc>
+          <w:tcPr>
+            <w:tcW w:w="5037" w:type="dxa"/>
+          </w:tcPr>
+          <w:p>
+            <w:pPr>
+              <w:rPr>
+                <w:rFonts w:hint="cs"/>
+                <w:rtl/>
+              </w:rPr>
+            </w:pPr>
+            <w:r>
+              <w:rPr>
+                <w:rFonts w:hint="cs"/>
+                <w:rtl/>
+              </w:rPr>
+              <w:t>הרשימה מתעדכנת אוטומטית ומוצגות הפקטות החדשות</w:t>
+            </w:r>
+          </w:p>
+        </w:tc>
+      </w:tr>
+      <w:tr>
+        <w:tc>
+          <w:tcPr>
+            <w:tcW w:w="4554" w:type="dxa"/>
+          </w:tcPr>
+          <w:p>
+            <w:pPr>
+              <w:rPr>
+                <w:rFonts w:hint="cs"/>
+                <w:rtl/>
+              </w:rPr>
+            </w:pPr>
+            <w:r>
+              <w:rPr>
+                <w:rFonts w:hint="cs"/>
+                <w:rtl/>
+              </w:rPr>
+              <w:t>המשתמש לוחץ על כפתור סינון ובוחר "</w:t>
+            </w:r>
+            <w:r>
+              <w:rPr>
+                <w:rFonts w:hint="cs"/>
+              </w:rPr>
+              <w:t>TCP</w:t>
+            </w:r>
+            <w:r>
+              <w:rPr>
+                <w:rFonts w:hint="cs"/>
+                <w:rtl/>
+              </w:rPr>
+              <w:t>"</w:t>
+            </w:r>
+          </w:p>
+        </w:tc>
+        <w:tc>
+          <w:tcPr>
+            <w:tcW w:w="5037" w:type="dxa"/>
+          </w:tcPr>
+          <w:p>
+            <w:pPr>
+              <w:rPr>
+                <w:rFonts w:hint="cs"/>
+                <w:rtl/>
+              </w:rPr>
+            </w:pPr>
+            <w:r>
+              <w:rPr>
+                <w:rFonts w:hint="cs"/>
+                <w:rtl/>
+              </w:rPr>
+              <w:t>ברשימה מוצגות רק פקטות מסוג "</w:t>
+            </w:r>
+            <w:r>
+              <w:rPr>
+                <w:rFonts w:hint="cs"/>
+              </w:rPr>
+              <w:t>TCP</w:t>
+            </w:r>
+            <w:r>
+              <w:rPr>
+                <w:rFonts w:hint="cs"/>
+                <w:rtl/>
+              </w:rPr>
+              <w:t>"</w:t>
+            </w:r>
+          </w:p>
+        </w:tc>
+      </w:tr>
+      <w:tr>
+        <w:tc>
+          <w:tcPr>
+            <w:tcW w:w="4554" w:type="dxa"/>
+          </w:tcPr>
+          <w:p>
+            <w:pPr>
+              <w:rPr>
+                <w:rFonts w:hint="cs"/>
+                <w:rtl/>
+              </w:rPr>
+            </w:pPr>
+            <w:r>
+              <w:rPr>
+                <w:rFonts w:hint="cs"/>
+                <w:rtl/>
+              </w:rPr>
+              <w:t xml:space="preserve">המשתמש לוחץ על פקטה מסויימת ברשימה </w:t>
+            </w:r>
+          </w:p>
+        </w:tc>
+        <w:tc>
+          <w:tcPr>
+            <w:tcW w:w="5037" w:type="dxa"/>
+          </w:tcPr>
+          <w:p>
+            <w:pPr>
+              <w:rPr>
+                <w:rFonts w:hint="cs"/>
+                <w:rtl/>
+              </w:rPr>
+            </w:pPr>
+            <w:r>
+              <w:rPr>
+                <w:rFonts w:hint="cs"/>
+                <w:rtl/>
+              </w:rPr>
+              <w:t>נפתח חלון פרטים עם מידע על הפקטה שנבחרה</w:t>
+            </w:r>
+          </w:p>
+        </w:tc>
+      </w:tr>
+      <w:tr>
+        <w:tc>
+          <w:tcPr>
+            <w:tcW w:w="4554" w:type="dxa"/>
+          </w:tcPr>
+          <w:p>
+            <w:pPr>
+              <w:rPr>
+                <w:rFonts w:hint="cs"/>
+                <w:rtl/>
+              </w:rPr>
+            </w:pPr>
+            <w:r>
+              <w:rPr>
+                <w:rFonts w:hint="cs"/>
+                <w:rtl/>
+              </w:rPr>
+              <w:t xml:space="preserve">המשתמש משנה משנה את הסינון כאשר יש פקטה מסומנת </w:t>
+            </w:r>
+          </w:p>
+        </w:tc>
+        <w:tc>
+          <w:tcPr>
+            <w:tcW w:w="5037" w:type="dxa"/>
+          </w:tcPr>
+          <w:p>
+            <w:pPr>
+              <w:rPr>
+                <w:rFonts w:hint="cs"/>
+                <w:rtl/>
+              </w:rPr>
+            </w:pPr>
+            <w:r>
+              <w:rPr>
+                <w:rFonts w:hint="cs"/>
+                <w:rtl/>
+              </w:rPr>
+              <w:t>בחירת הפקטה מתאפסת (החלון נסגר)</w:t>
             </w:r>
           </w:p>
         </w:tc>
@@ -25146,16 +25133,31 @@
     </w:p>
     <w:p>
       <w:pPr>
-        <w:pStyle w:val="Heading2"/>
-      </w:pPr>
-      <w:r>
-        <w:rPr>
-          <w:rtl/>
-        </w:rPr>
-        <w:t xml:space="preserve">נא פרט בטבלה, מס מייצג של בדיקות יחידה למודולים המרכזיים בהן נדרשת המערכת לעמוד </w:t>
-      </w:r>
-      <w:r>
-        <w:t>unit test)</w:t>
+        <w:rPr>
+          <w:rtl/>
+        </w:rPr>
+      </w:pPr>
+    </w:p>
+    <w:p>
+      <w:pPr>
+        <w:pStyle w:val="Heading1"/>
+      </w:pPr>
+      <w:r>
+        <w:t xml:space="preserve"> </w:t>
+      </w:r>
+      <w:proofErr w:type="gramStart"/>
+      <w:r>
+        <w:t>)version</w:t>
+      </w:r>
+      <w:proofErr w:type="gramEnd"/>
+      <w:r>
+        <w:t xml:space="preserve"> control </w:t>
+      </w:r>
+      <w:r>
+        <w:rPr>
+          <w:rtl/>
+        </w:rPr>
+        <w:t>בקרת גרסאות</w:t>
       </w:r>
       <w:r>
         <w:rPr>
@@ -25164,543 +25166,36 @@
         </w:rPr>
         <w:t>)</w:t>
       </w:r>
-      <w:r>
-        <w:rPr>
-          <w:rFonts w:hint="cs"/>
-          <w:rtl/>
-        </w:rPr>
-        <w:t>:</w:t>
-      </w:r>
-    </w:p>
-    <w:p>
-      <w:pPr>
-        <w:rPr>
-          <w:rtl/>
-        </w:rPr>
-      </w:pPr>
-    </w:p>
-    <w:tbl>
-      <w:tblPr>
-        <w:tblStyle w:val="TableGrid0"/>
-        <w:bidiVisual/>
-        <w:tblW w:w="0" w:type="auto"/>
-        <w:tblInd w:w="1108" w:type="dxa"/>
-        <w:tblLook w:val="04A0" w:firstRow="1" w:lastRow="0" w:firstColumn="1" w:lastColumn="0" w:noHBand="0" w:noVBand="1"/>
-      </w:tblPr>
-      <w:tblGrid>
-        <w:gridCol w:w="4154"/>
-        <w:gridCol w:w="4030"/>
-      </w:tblGrid>
-      <w:tr>
-        <w:tc>
-          <w:tcPr>
-            <w:tcW w:w="4154" w:type="dxa"/>
-            <w:shd w:val="clear" w:color="auto" w:fill="A6A6A6" w:themeFill="background1" w:themeFillShade="A6"/>
-          </w:tcPr>
-          <w:p>
-            <w:pPr>
-              <w:jc w:val="center"/>
-              <w:rPr>
-                <w:b/>
-                <w:bCs/>
-                <w:rtl/>
-              </w:rPr>
-            </w:pPr>
-            <w:r>
-              <w:rPr>
-                <w:rFonts w:hint="cs"/>
-                <w:b/>
-                <w:bCs/>
-                <w:rtl/>
-              </w:rPr>
-              <w:t>תיאור הבדיקה</w:t>
-            </w:r>
-          </w:p>
-        </w:tc>
-        <w:tc>
-          <w:tcPr>
-            <w:tcW w:w="4030" w:type="dxa"/>
-            <w:shd w:val="clear" w:color="auto" w:fill="A6A6A6" w:themeFill="background1" w:themeFillShade="A6"/>
-          </w:tcPr>
-          <w:p>
-            <w:pPr>
-              <w:jc w:val="center"/>
-              <w:rPr>
-                <w:b/>
-                <w:bCs/>
-                <w:rtl/>
-              </w:rPr>
-            </w:pPr>
-            <w:r>
-              <w:rPr>
-                <w:rFonts w:hint="cs"/>
-                <w:b/>
-                <w:bCs/>
-                <w:rtl/>
-              </w:rPr>
-              <w:t>התנהגות צפויה</w:t>
-            </w:r>
-          </w:p>
-        </w:tc>
-      </w:tr>
-      <w:tr>
-        <w:tc>
-          <w:tcPr>
-            <w:tcW w:w="4154" w:type="dxa"/>
-          </w:tcPr>
-          <w:p>
-            <w:pPr>
-              <w:rPr>
-                <w:rtl/>
-              </w:rPr>
-            </w:pPr>
-            <w:r>
-              <w:rPr>
-                <w:rtl/>
-              </w:rPr>
-              <w:t xml:space="preserve">בדיקת שירות </w:t>
-            </w:r>
-            <w:proofErr w:type="spellStart"/>
-            <w:r>
-              <w:rPr>
-                <w:lang w:bidi="ar-JO"/>
-              </w:rPr>
-              <w:t>CaptureService</w:t>
-            </w:r>
-            <w:proofErr w:type="spellEnd"/>
-            <w:r>
-              <w:rPr>
-                <w:rtl/>
-              </w:rPr>
-              <w:t xml:space="preserve"> שקורא נתוני </w:t>
-            </w:r>
-            <w:proofErr w:type="spellStart"/>
-            <w:r>
-              <w:rPr>
-                <w:rtl/>
-              </w:rPr>
-              <w:t>פקטות</w:t>
-            </w:r>
-            <w:proofErr w:type="spellEnd"/>
-          </w:p>
-        </w:tc>
-        <w:tc>
-          <w:tcPr>
-            <w:tcW w:w="4030" w:type="dxa"/>
-          </w:tcPr>
-          <w:p>
-            <w:pPr>
-              <w:rPr>
-                <w:rtl/>
-              </w:rPr>
-            </w:pPr>
-            <w:r>
-              <w:rPr>
-                <w:rtl/>
-              </w:rPr>
-              <w:t xml:space="preserve">שירות זה אמור לאסוף </w:t>
-            </w:r>
-            <w:proofErr w:type="spellStart"/>
-            <w:r>
-              <w:rPr>
-                <w:rtl/>
-              </w:rPr>
-              <w:t>פקטות</w:t>
-            </w:r>
-            <w:proofErr w:type="spellEnd"/>
-            <w:r>
-              <w:rPr>
-                <w:rtl/>
-              </w:rPr>
-              <w:t xml:space="preserve"> מכרטיס הרשת של משתמש ולהדפיס הודעה לפי סוג </w:t>
-            </w:r>
-            <w:proofErr w:type="spellStart"/>
-            <w:r>
-              <w:rPr>
-                <w:rtl/>
-              </w:rPr>
-              <w:t>הפקטה</w:t>
-            </w:r>
-            <w:proofErr w:type="spellEnd"/>
-            <w:r>
-              <w:rPr>
-                <w:rtl/>
-              </w:rPr>
-              <w:t xml:space="preserve"> אשר הוא קלט</w:t>
-            </w:r>
-          </w:p>
-        </w:tc>
-      </w:tr>
-      <w:tr>
-        <w:tc>
-          <w:tcPr>
-            <w:tcW w:w="4154" w:type="dxa"/>
-          </w:tcPr>
-          <w:p>
-            <w:pPr>
-              <w:rPr>
-                <w:rtl/>
-              </w:rPr>
-            </w:pPr>
-            <w:r>
-              <w:rPr>
-                <w:rtl/>
-              </w:rPr>
-              <w:t xml:space="preserve">בדיקת שירות </w:t>
-            </w:r>
-            <w:proofErr w:type="spellStart"/>
-            <w:r>
-              <w:rPr>
-                <w:lang w:bidi="ar-JO"/>
-              </w:rPr>
-              <w:t>MetricsFetcher</w:t>
-            </w:r>
-            <w:proofErr w:type="spellEnd"/>
-          </w:p>
-        </w:tc>
-        <w:tc>
-          <w:tcPr>
-            <w:tcW w:w="4030" w:type="dxa"/>
-          </w:tcPr>
-          <w:p>
-            <w:pPr>
-              <w:rPr>
-                <w:rtl/>
-              </w:rPr>
-            </w:pPr>
-            <w:r>
-              <w:rPr>
-                <w:rtl/>
-              </w:rPr>
-              <w:t xml:space="preserve">שירות זה אמור להביא אחוזי שימוש של מעבד, זכרות </w:t>
-            </w:r>
-            <w:r>
-              <w:t>RAM</w:t>
-            </w:r>
-            <w:r>
-              <w:rPr>
-                <w:rtl/>
-              </w:rPr>
-              <w:t>, ודיסק קשיח</w:t>
-            </w:r>
-          </w:p>
-        </w:tc>
-      </w:tr>
-      <w:tr>
-        <w:tc>
-          <w:tcPr>
-            <w:tcW w:w="4154" w:type="dxa"/>
-          </w:tcPr>
-          <w:p>
-            <w:pPr>
-              <w:rPr>
-                <w:rtl/>
-              </w:rPr>
-            </w:pPr>
-            <w:r>
-              <w:rPr>
-                <w:rtl/>
-              </w:rPr>
-              <w:t xml:space="preserve">בדיקת שירות הנפקת </w:t>
-            </w:r>
-            <w:r>
-              <w:t>PDF</w:t>
-            </w:r>
-          </w:p>
-        </w:tc>
-        <w:tc>
-          <w:tcPr>
-            <w:tcW w:w="4030" w:type="dxa"/>
-          </w:tcPr>
-          <w:p>
-            <w:pPr>
-              <w:rPr>
-                <w:rtl/>
-              </w:rPr>
-            </w:pPr>
-            <w:r>
-              <w:rPr>
-                <w:rtl/>
-              </w:rPr>
-              <w:t xml:space="preserve">שירות זה אמור להנפיק קבצי </w:t>
-            </w:r>
-            <w:r>
-              <w:t>PDF</w:t>
-            </w:r>
-            <w:r>
-              <w:rPr>
-                <w:rtl/>
-              </w:rPr>
-              <w:t xml:space="preserve"> דרך קבלת נתוני שימוש יתר\</w:t>
-            </w:r>
-            <w:proofErr w:type="spellStart"/>
-            <w:r>
-              <w:rPr>
-                <w:rtl/>
-              </w:rPr>
-              <w:t>פקטות</w:t>
-            </w:r>
-            <w:proofErr w:type="spellEnd"/>
-            <w:r>
-              <w:rPr>
-                <w:rtl/>
-              </w:rPr>
-              <w:t xml:space="preserve"> חשודות\ קובץ זדוני</w:t>
-            </w:r>
-          </w:p>
-        </w:tc>
-      </w:tr>
-      <w:tr>
-        <w:tc>
-          <w:tcPr>
-            <w:tcW w:w="4154" w:type="dxa"/>
-          </w:tcPr>
-          <w:p>
-            <w:pPr>
-              <w:rPr>
-                <w:rtl/>
-              </w:rPr>
-            </w:pPr>
-            <w:r>
-              <w:rPr>
-                <w:rtl/>
-              </w:rPr>
-              <w:t xml:space="preserve">בדיקת שירות ניטור </w:t>
-            </w:r>
-            <w:proofErr w:type="spellStart"/>
-            <w:r>
-              <w:rPr>
-                <w:rtl/>
-              </w:rPr>
-              <w:t>פקטות</w:t>
-            </w:r>
-            <w:proofErr w:type="spellEnd"/>
-          </w:p>
-        </w:tc>
-        <w:tc>
-          <w:tcPr>
-            <w:tcW w:w="4030" w:type="dxa"/>
-          </w:tcPr>
-          <w:p>
-            <w:pPr>
-              <w:rPr>
-                <w:rtl/>
-              </w:rPr>
-            </w:pPr>
-            <w:r>
-              <w:rPr>
-                <w:rtl/>
-              </w:rPr>
-              <w:t xml:space="preserve">שירות זה מקבל אוסף של </w:t>
-            </w:r>
-            <w:proofErr w:type="spellStart"/>
-            <w:r>
-              <w:rPr>
-                <w:rtl/>
-              </w:rPr>
-              <w:t>פקטות</w:t>
-            </w:r>
-            <w:proofErr w:type="spellEnd"/>
-            <w:r>
-              <w:rPr>
-                <w:rtl/>
-              </w:rPr>
-              <w:t xml:space="preserve"> מסוג </w:t>
-            </w:r>
-            <w:proofErr w:type="spellStart"/>
-            <w:r>
-              <w:rPr>
-                <w:rtl/>
-              </w:rPr>
-              <w:t>מסויים</w:t>
-            </w:r>
-            <w:proofErr w:type="spellEnd"/>
-            <w:r>
-              <w:rPr>
-                <w:rtl/>
-              </w:rPr>
-              <w:t xml:space="preserve"> </w:t>
-            </w:r>
-            <w:proofErr w:type="spellStart"/>
-            <w:r>
-              <w:rPr>
-                <w:rtl/>
-              </w:rPr>
-              <w:t>ומנטר</w:t>
-            </w:r>
-            <w:proofErr w:type="spellEnd"/>
-            <w:r>
-              <w:rPr>
-                <w:rtl/>
-              </w:rPr>
-              <w:t xml:space="preserve"> אותם לפי פטרני התקפה מוכרים כגון </w:t>
-            </w:r>
-            <w:proofErr w:type="spellStart"/>
-            <w:r>
-              <w:rPr>
-                <w:rtl/>
-              </w:rPr>
-              <w:t>פקטות</w:t>
-            </w:r>
-            <w:proofErr w:type="spellEnd"/>
-            <w:r>
-              <w:rPr>
-                <w:rtl/>
-              </w:rPr>
-              <w:t xml:space="preserve"> </w:t>
-            </w:r>
-            <w:r>
-              <w:t>TCP</w:t>
-            </w:r>
-            <w:r>
-              <w:rPr>
-                <w:rtl/>
-              </w:rPr>
-              <w:t xml:space="preserve"> נבדקות</w:t>
-            </w:r>
-            <w:r>
-              <w:rPr>
-                <w:rtl/>
-              </w:rPr>
-              <w:t xml:space="preserve"> ל-</w:t>
-            </w:r>
-            <w:r>
-              <w:rPr>
-                <w:lang w:bidi="ar-JO"/>
-              </w:rPr>
-              <w:t>Flags</w:t>
-            </w:r>
-            <w:r>
-              <w:rPr>
-                <w:rtl/>
-              </w:rPr>
-              <w:t xml:space="preserve"> של </w:t>
-            </w:r>
-            <w:r>
-              <w:t>SYN</w:t>
-            </w:r>
-            <w:r>
-              <w:rPr>
-                <w:rtl/>
-              </w:rPr>
-              <w:t xml:space="preserve"> על מנת לראות אם ישנה מתקפת </w:t>
-            </w:r>
-            <w:r>
-              <w:t>TCP FLOOD</w:t>
-            </w:r>
-          </w:p>
-        </w:tc>
-      </w:tr>
-      <w:tr>
-        <w:tc>
-          <w:tcPr>
-            <w:tcW w:w="4154" w:type="dxa"/>
-          </w:tcPr>
-          <w:p>
-            <w:pPr>
-              <w:rPr>
-                <w:rtl/>
-              </w:rPr>
-            </w:pPr>
-            <w:r>
-              <w:rPr>
-                <w:rtl/>
-              </w:rPr>
-              <w:t>בדיקת שירות חישוב ממוצעי שימוש בחומרה ושטויות תקן</w:t>
-            </w:r>
-          </w:p>
-        </w:tc>
-        <w:tc>
-          <w:tcPr>
-            <w:tcW w:w="4030" w:type="dxa"/>
-          </w:tcPr>
-          <w:p>
-            <w:pPr>
-              <w:rPr>
-                <w:rtl/>
-              </w:rPr>
-            </w:pPr>
-            <w:r>
-              <w:rPr>
-                <w:rtl/>
-              </w:rPr>
-              <w:t xml:space="preserve">שירות זה מחשב את ממוצע שימוש בכל קומפוננט חומרה ובנוסף </w:t>
-            </w:r>
-            <w:proofErr w:type="spellStart"/>
-            <w:r>
-              <w:rPr>
-                <w:rtl/>
-              </w:rPr>
-              <w:t>ךכך</w:t>
-            </w:r>
-            <w:proofErr w:type="spellEnd"/>
-            <w:r>
-              <w:rPr>
-                <w:rtl/>
-              </w:rPr>
-              <w:t xml:space="preserve"> הוא יבצע חישוב לשטויות תקן מעל ממוצעי השימוש </w:t>
-            </w:r>
-            <w:proofErr w:type="spellStart"/>
-            <w:r>
-              <w:rPr>
-                <w:rtl/>
-              </w:rPr>
-              <w:t>הריגילים</w:t>
-            </w:r>
-            <w:proofErr w:type="spellEnd"/>
-          </w:p>
-        </w:tc>
-      </w:tr>
-    </w:tbl>
-    <w:p>
-      <w:pPr>
-        <w:rPr>
-          <w:rtl/>
-        </w:rPr>
-      </w:pPr>
-    </w:p>
-    <w:p>
-      <w:pPr>
-        <w:pStyle w:val="Heading1"/>
-      </w:pPr>
-      <w:r>
-        <w:t xml:space="preserve"> </w:t>
-      </w:r>
-      <w:proofErr w:type="gramStart"/>
-      <w:r>
-        <w:t>)version</w:t>
-      </w:r>
-      <w:proofErr w:type="gramEnd"/>
-      <w:r>
-        <w:t xml:space="preserve"> control </w:t>
-      </w:r>
-      <w:r>
-        <w:rPr>
-          <w:rtl/>
-        </w:rPr>
-        <w:t>בקרת גרסאות</w:t>
-      </w:r>
-      <w:r>
-        <w:rPr>
-          <w:rFonts w:hint="cs"/>
-          <w:rtl/>
-        </w:rPr>
-        <w:t>)</w:t>
-      </w:r>
-    </w:p>
-    <w:p>
-      <w:pPr>
-        <w:rPr>
-          <w:rtl/>
-        </w:rPr>
-      </w:pPr>
-    </w:p>
-    <w:p>
-      <w:pPr>
-        <w:rPr>
-          <w:rtl/>
-        </w:rPr>
-      </w:pPr>
+    </w:p>
+    <w:p>
+      <w:pPr>
+        <w:rPr>
+          <w:rtl/>
+        </w:rPr>
+      </w:pPr>
+    </w:p>
+    <w:p>
+      <w:pPr>
+        <w:rPr>
+          <w:rtl/>
+        </w:rPr>
+      </w:pPr>
+    </w:p>
+    <w:p>
+      <w:pPr>
+        <w:rPr>
+          <w:rtl/>
+        </w:rPr>
+      </w:pPr>
+    </w:p>
+    <w:p>
+      <w:pPr>
+        <w:rPr>
+          <w:rtl/>
+        </w:rPr>
+      </w:pPr>
+      <w:bookmarkStart w:id="0" w:name="_GoBack"/>
+      <w:bookmarkEnd w:id="0"/>
     </w:p>
     <w:p>
       <w:pPr>
@@ -26107,6 +25602,7 @@
       <w:r>
         <w:rPr>
           <w:noProof/>
+          <w:lang w:val="en-GB" w:eastAsia="en-GB" w:bidi="ar-SA"/>
         </w:rPr>
         <mc:AlternateContent>
           <mc:Choice Requires="wpg">
@@ -26188,7 +25684,7 @@
               </wp:inline>
             </w:drawing>
           </mc:Choice>
-          <mc:Fallback>
+          <mc:Fallback xmlns:w16sdtfl="http://schemas.microsoft.com/office/word/2024/wordml/sdtformatlock" xmlns:w16sdtdh="http://schemas.microsoft.com/office/word/2020/wordml/sdtdatahash" xmlns:w16du="http://schemas.microsoft.com/office/word/2023/wordml/word16du" xmlns:w16="http://schemas.microsoft.com/office/word/2018/wordml" xmlns:w16cid="http://schemas.microsoft.com/office/word/2016/wordml/cid" xmlns:w16cex="http://schemas.microsoft.com/office/word/2018/wordml/cex" xmlns:oel="http://schemas.microsoft.com/office/2019/extlst" xmlns:am3d="http://schemas.microsoft.com/office/drawing/2017/model3d" xmlns:aink="http://schemas.microsoft.com/office/drawing/2016/ink" xmlns:cx8="http://schemas.microsoft.com/office/drawing/2016/5/14/chartex" xmlns:cx7="http://schemas.microsoft.com/office/drawing/2016/5/13/chartex" xmlns:cx6="http://schemas.microsoft.com/office/drawing/2016/5/12/chartex" xmlns:cx5="http://schemas.microsoft.com/office/drawing/2016/5/11/chartex" xmlns:cx4="http://schemas.microsoft.com/office/drawing/2016/5/10/chartex" xmlns:cx3="http://schemas.microsoft.com/office/drawing/2016/5/9/chartex" xmlns:cx2="http://schemas.microsoft.com/office/drawing/2015/10/21/chartex" xmlns:cx1="http://schemas.microsoft.com/office/drawing/2015/9/8/chartex">
             <w:pict>
               <v:group w14:anchorId="0DA9195E" id="Group 19925" o:spid="_x0000_s1026" style="width:461.85pt;height:1.45pt;mso-position-horizontal-relative:char;mso-position-vertical-relative:line" coordsize="58656,182" o:gfxdata="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">
                 <v:shape id="Shape 86087" o:spid="_x0000_s1027" style="position:absolute;width:58656;height:182;visibility:visible;mso-wrap-style:square;v-text-anchor:top" coordsize="5865622,18288" o:gfxdata="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" path="m,l5865622,r,18288l,18288,,e" fillcolor="black" stroked="f" strokeweight="0">
@@ -26298,9 +25794,9 @@
       </w:pPr>
     </w:p>
     <w:sectPr>
-      <w:footerReference w:type="even" r:id="rId29"/>
-      <w:footerReference w:type="default" r:id="rId30"/>
-      <w:footerReference w:type="first" r:id="rId31"/>
+      <w:footerReference w:type="even" r:id="rId27"/>
+      <w:footerReference w:type="default" r:id="rId28"/>
+      <w:footerReference w:type="first" r:id="rId29"/>
       <w:pgSz w:w="11906" w:h="16841"/>
       <w:pgMar w:top="724" w:right="1462" w:bottom="289" w:left="1142" w:header="720" w:footer="720" w:gutter="0"/>
       <w:cols w:space="720"/>
@@ -26312,7 +25808,7 @@
 </file>
 
 <file path=word/endnotes.xml><?xml version="1.0" encoding="utf-8"?>
-<w:endnotes xmlns:wpc="http://schemas.microsoft.com/office/word/2010/wordprocessingCanvas" xmlns:cx="http://schemas.microsoft.com/office/drawing/2014/chartex" xmlns:cx1="http://schemas.microsoft.com/office/drawing/2015/9/8/chartex" xmlns:cx2="http://schemas.microsoft.com/office/drawing/2015/10/21/chartex" xmlns:cx3="http://schemas.microsoft.com/office/drawing/2016/5/9/chartex" xmlns:cx4="http://schemas.microsoft.com/office/drawing/2016/5/10/chartex" xmlns:cx5="http://schemas.microsoft.com/office/drawing/2016/5/11/chartex" xmlns:cx6="http://schemas.microsoft.com/office/drawing/2016/5/12/chartex" xmlns:cx7="http://schemas.microsoft.com/office/drawing/2016/5/13/chartex" xmlns:cx8="http://schemas.microsoft.com/office/drawing/2016/5/14/chartex" xmlns:mc="http://schemas.openxmlformats.org/markup-compatibility/2006" xmlns:aink="http://schemas.microsoft.com/office/drawing/2016/ink" xmlns:am3d="http://schemas.microsoft.com/office/drawing/2017/model3d" xmlns:o="urn:schemas-microsoft-com:office:office" xmlns:oel="http://schemas.microsoft.com/office/2019/extlst" xmlns:r="http://schemas.openxmlformats.org/officeDocument/2006/relationships" xmlns:m="http://schemas.openxmlformats.org/officeDocument/2006/math" xmlns:v="urn:schemas-microsoft-com:vml" xmlns:wp14="http://schemas.microsoft.com/office/word/2010/wordprocessingDrawing" xmlns:wp="http://schemas.openxmlformats.org/drawingml/2006/wordprocessingDrawing" xmlns:w10="urn:schemas-microsoft-com:office:word" xmlns:w="http://schemas.openxmlformats.org/wordprocessingml/2006/main" xmlns:w14="http://schemas.microsoft.com/office/word/2010/wordml" xmlns:w15="http://schemas.microsoft.com/office/word/2012/wordml" xmlns:w16cex="http://schemas.microsoft.com/office/word/2018/wordml/cex" xmlns:w16cid="http://schemas.microsoft.com/office/word/2016/wordml/cid" xmlns:w16="http://schemas.microsoft.com/office/word/2018/wordml" xmlns:w16du="http://schemas.microsoft.com/office/word/2023/wordml/word16du" xmlns:w16sdtdh="http://schemas.microsoft.com/office/word/2020/wordml/sdtdatahash" xmlns:w16sdtfl="http://schemas.microsoft.com/office/word/2024/wordml/sdtformatlock" xmlns:w16se="http://schemas.microsoft.com/office/word/2015/wordml/symex" xmlns:wpg="http://schemas.microsoft.com/office/word/2010/wordprocessingGroup" xmlns:wpi="http://schemas.microsoft.com/office/word/2010/wordprocessingInk" xmlns:wne="http://schemas.microsoft.com/office/word/2006/wordml" xmlns:wps="http://schemas.microsoft.com/office/word/2010/wordprocessingShape" mc:Ignorable="w14 w15 w16se w16cid w16 w16cex w16sdtdh w16sdtfl w16du wp14">
+<w:endnotes xmlns:wpc="http://schemas.microsoft.com/office/word/2010/wordprocessingCanvas" xmlns:cx="http://schemas.microsoft.com/office/drawing/2014/chartex" xmlns:mc="http://schemas.openxmlformats.org/markup-compatibility/2006" xmlns:o="urn:schemas-microsoft-com:office:office" xmlns:r="http://schemas.openxmlformats.org/officeDocument/2006/relationships" xmlns:m="http://schemas.openxmlformats.org/officeDocument/2006/math" xmlns:v="urn:schemas-microsoft-com:vml" xmlns:wp14="http://schemas.microsoft.com/office/word/2010/wordprocessingDrawing" xmlns:wp="http://schemas.openxmlformats.org/drawingml/2006/wordprocessingDrawing" xmlns:w10="urn:schemas-microsoft-com:office:word" xmlns:w="http://schemas.openxmlformats.org/wordprocessingml/2006/main" xmlns:w14="http://schemas.microsoft.com/office/word/2010/wordml" xmlns:w15="http://schemas.microsoft.com/office/word/2012/wordml" xmlns:w16se="http://schemas.microsoft.com/office/word/2015/wordml/symex" xmlns:wpg="http://schemas.microsoft.com/office/word/2010/wordprocessingGroup" xmlns:wpi="http://schemas.microsoft.com/office/word/2010/wordprocessingInk" xmlns:wne="http://schemas.microsoft.com/office/word/2006/wordml" xmlns:wps="http://schemas.microsoft.com/office/word/2010/wordprocessingShape" mc:Ignorable="w14 w15 w16se wp14">
   <w:endnote w:type="separator" w:id="-1">
     <w:p>
       <w:r>
@@ -26331,7 +25827,7 @@
 </file>
 
 <file path=word/footer1.xml><?xml version="1.0" encoding="utf-8"?>
-<w:ftr xmlns:wpc="http://schemas.microsoft.com/office/word/2010/wordprocessingCanvas" xmlns:cx="http://schemas.microsoft.com/office/drawing/2014/chartex" xmlns:cx1="http://schemas.microsoft.com/office/drawing/2015/9/8/chartex" xmlns:cx2="http://schemas.microsoft.com/office/drawing/2015/10/21/chartex" xmlns:cx3="http://schemas.microsoft.com/office/drawing/2016/5/9/chartex" xmlns:cx4="http://schemas.microsoft.com/office/drawing/2016/5/10/chartex" xmlns:cx5="http://schemas.microsoft.com/office/drawing/2016/5/11/chartex" xmlns:cx6="http://schemas.microsoft.com/office/drawing/2016/5/12/chartex" xmlns:cx7="http://schemas.microsoft.com/office/drawing/2016/5/13/chartex" xmlns:cx8="http://schemas.microsoft.com/office/drawing/2016/5/14/chartex" xmlns:mc="http://schemas.openxmlformats.org/markup-compatibility/2006" xmlns:aink="http://schemas.microsoft.com/office/drawing/2016/ink" xmlns:am3d="http://schemas.microsoft.com/office/drawing/2017/model3d" xmlns:o="urn:schemas-microsoft-com:office:office" xmlns:oel="http://schemas.microsoft.com/office/2019/extlst" xmlns:r="http://schemas.openxmlformats.org/officeDocument/2006/relationships" xmlns:m="http://schemas.openxmlformats.org/officeDocument/2006/math" xmlns:v="urn:schemas-microsoft-com:vml" xmlns:wp14="http://schemas.microsoft.com/office/word/2010/wordprocessingDrawing" xmlns:wp="http://schemas.openxmlformats.org/drawingml/2006/wordprocessingDrawing" xmlns:w10="urn:schemas-microsoft-com:office:word" xmlns:w="http://schemas.openxmlformats.org/wordprocessingml/2006/main" xmlns:w14="http://schemas.microsoft.com/office/word/2010/wordml" xmlns:w15="http://schemas.microsoft.com/office/word/2012/wordml" xmlns:w16cex="http://schemas.microsoft.com/office/word/2018/wordml/cex" xmlns:w16cid="http://schemas.microsoft.com/office/word/2016/wordml/cid" xmlns:w16="http://schemas.microsoft.com/office/word/2018/wordml" xmlns:w16du="http://schemas.microsoft.com/office/word/2023/wordml/word16du" xmlns:w16sdtdh="http://schemas.microsoft.com/office/word/2020/wordml/sdtdatahash" xmlns:w16sdtfl="http://schemas.microsoft.com/office/word/2024/wordml/sdtformatlock" xmlns:w16se="http://schemas.microsoft.com/office/word/2015/wordml/symex" xmlns:wpg="http://schemas.microsoft.com/office/word/2010/wordprocessingGroup" xmlns:wpi="http://schemas.microsoft.com/office/word/2010/wordprocessingInk" xmlns:wne="http://schemas.microsoft.com/office/word/2006/wordml" xmlns:wps="http://schemas.microsoft.com/office/word/2010/wordprocessingShape" mc:Ignorable="w14 w15 w16se w16cid w16 w16cex w16sdtdh w16sdtfl w16du wp14">
+<w:ftr xmlns:wpc="http://schemas.microsoft.com/office/word/2010/wordprocessingCanvas" xmlns:cx="http://schemas.microsoft.com/office/drawing/2014/chartex" xmlns:mc="http://schemas.openxmlformats.org/markup-compatibility/2006" xmlns:o="urn:schemas-microsoft-com:office:office" xmlns:r="http://schemas.openxmlformats.org/officeDocument/2006/relationships" xmlns:m="http://schemas.openxmlformats.org/officeDocument/2006/math" xmlns:v="urn:schemas-microsoft-com:vml" xmlns:wp14="http://schemas.microsoft.com/office/word/2010/wordprocessingDrawing" xmlns:wp="http://schemas.openxmlformats.org/drawingml/2006/wordprocessingDrawing" xmlns:w10="urn:schemas-microsoft-com:office:word" xmlns:w="http://schemas.openxmlformats.org/wordprocessingml/2006/main" xmlns:w14="http://schemas.microsoft.com/office/word/2010/wordml" xmlns:w15="http://schemas.microsoft.com/office/word/2012/wordml" xmlns:w16se="http://schemas.microsoft.com/office/word/2015/wordml/symex" xmlns:wpg="http://schemas.microsoft.com/office/word/2010/wordprocessingGroup" xmlns:wpi="http://schemas.microsoft.com/office/word/2010/wordprocessingInk" xmlns:wne="http://schemas.microsoft.com/office/word/2006/wordml" xmlns:wps="http://schemas.microsoft.com/office/word/2010/wordprocessingShape" mc:Ignorable="w14 w15 w16se wp14">
   <w:p>
     <w:pPr>
       <w:bidi w:val="0"/>
@@ -26382,7 +25878,7 @@
 </file>
 
 <file path=word/footer2.xml><?xml version="1.0" encoding="utf-8"?>
-<w:ftr xmlns:wpc="http://schemas.microsoft.com/office/word/2010/wordprocessingCanvas" xmlns:cx="http://schemas.microsoft.com/office/drawing/2014/chartex" xmlns:cx1="http://schemas.microsoft.com/office/drawing/2015/9/8/chartex" xmlns:cx2="http://schemas.microsoft.com/office/drawing/2015/10/21/chartex" xmlns:cx3="http://schemas.microsoft.com/office/drawing/2016/5/9/chartex" xmlns:cx4="http://schemas.microsoft.com/office/drawing/2016/5/10/chartex" xmlns:cx5="http://schemas.microsoft.com/office/drawing/2016/5/11/chartex" xmlns:cx6="http://schemas.microsoft.com/office/drawing/2016/5/12/chartex" xmlns:cx7="http://schemas.microsoft.com/office/drawing/2016/5/13/chartex" xmlns:cx8="http://schemas.microsoft.com/office/drawing/2016/5/14/chartex" xmlns:mc="http://schemas.openxmlformats.org/markup-compatibility/2006" xmlns:aink="http://schemas.microsoft.com/office/drawing/2016/ink" xmlns:am3d="http://schemas.microsoft.com/office/drawing/2017/model3d" xmlns:o="urn:schemas-microsoft-com:office:office" xmlns:oel="http://schemas.microsoft.com/office/2019/extlst" xmlns:r="http://schemas.openxmlformats.org/officeDocument/2006/relationships" xmlns:m="http://schemas.openxmlformats.org/officeDocument/2006/math" xmlns:v="urn:schemas-microsoft-com:vml" xmlns:wp14="http://schemas.microsoft.com/office/word/2010/wordprocessingDrawing" xmlns:wp="http://schemas.openxmlformats.org/drawingml/2006/wordprocessingDrawing" xmlns:w10="urn:schemas-microsoft-com:office:word" xmlns:w="http://schemas.openxmlformats.org/wordprocessingml/2006/main" xmlns:w14="http://schemas.microsoft.com/office/word/2010/wordml" xmlns:w15="http://schemas.microsoft.com/office/word/2012/wordml" xmlns:w16cex="http://schemas.microsoft.com/office/word/2018/wordml/cex" xmlns:w16cid="http://schemas.microsoft.com/office/word/2016/wordml/cid" xmlns:w16="http://schemas.microsoft.com/office/word/2018/wordml" xmlns:w16du="http://schemas.microsoft.com/office/word/2023/wordml/word16du" xmlns:w16sdtdh="http://schemas.microsoft.com/office/word/2020/wordml/sdtdatahash" xmlns:w16sdtfl="http://schemas.microsoft.com/office/word/2024/wordml/sdtformatlock" xmlns:w16se="http://schemas.microsoft.com/office/word/2015/wordml/symex" xmlns:wpg="http://schemas.microsoft.com/office/word/2010/wordprocessingGroup" xmlns:wpi="http://schemas.microsoft.com/office/word/2010/wordprocessingInk" xmlns:wne="http://schemas.microsoft.com/office/word/2006/wordml" xmlns:wps="http://schemas.microsoft.com/office/word/2010/wordprocessingShape" mc:Ignorable="w14 w15 w16se w16cid w16 w16cex w16sdtdh w16sdtfl w16du wp14">
+<w:ftr xmlns:wpc="http://schemas.microsoft.com/office/word/2010/wordprocessingCanvas" xmlns:cx="http://schemas.microsoft.com/office/drawing/2014/chartex" xmlns:mc="http://schemas.openxmlformats.org/markup-compatibility/2006" xmlns:o="urn:schemas-microsoft-com:office:office" xmlns:r="http://schemas.openxmlformats.org/officeDocument/2006/relationships" xmlns:m="http://schemas.openxmlformats.org/officeDocument/2006/math" xmlns:v="urn:schemas-microsoft-com:vml" xmlns:wp14="http://schemas.microsoft.com/office/word/2010/wordprocessingDrawing" xmlns:wp="http://schemas.openxmlformats.org/drawingml/2006/wordprocessingDrawing" xmlns:w10="urn:schemas-microsoft-com:office:word" xmlns:w="http://schemas.openxmlformats.org/wordprocessingml/2006/main" xmlns:w14="http://schemas.microsoft.com/office/word/2010/wordml" xmlns:w15="http://schemas.microsoft.com/office/word/2012/wordml" xmlns:w16se="http://schemas.microsoft.com/office/word/2015/wordml/symex" xmlns:wpg="http://schemas.microsoft.com/office/word/2010/wordprocessingGroup" xmlns:wpi="http://schemas.microsoft.com/office/word/2010/wordprocessingInk" xmlns:wne="http://schemas.microsoft.com/office/word/2006/wordml" xmlns:wps="http://schemas.microsoft.com/office/word/2010/wordprocessingShape" mc:Ignorable="w14 w15 w16se wp14">
   <w:p>
     <w:pPr>
       <w:bidi w:val="0"/>
@@ -26395,7 +25891,7 @@
 </file>
 
 <file path=word/footer3.xml><?xml version="1.0" encoding="utf-8"?>
-<w:ftr xmlns:wpc="http://schemas.microsoft.com/office/word/2010/wordprocessingCanvas" xmlns:cx="http://schemas.microsoft.com/office/drawing/2014/chartex" xmlns:cx1="http://schemas.microsoft.com/office/drawing/2015/9/8/chartex" xmlns:cx2="http://schemas.microsoft.com/office/drawing/2015/10/21/chartex" xmlns:cx3="http://schemas.microsoft.com/office/drawing/2016/5/9/chartex" xmlns:cx4="http://schemas.microsoft.com/office/drawing/2016/5/10/chartex" xmlns:cx5="http://schemas.microsoft.com/office/drawing/2016/5/11/chartex" xmlns:cx6="http://schemas.microsoft.com/office/drawing/2016/5/12/chartex" xmlns:cx7="http://schemas.microsoft.com/office/drawing/2016/5/13/chartex" xmlns:cx8="http://schemas.microsoft.com/office/drawing/2016/5/14/chartex" xmlns:mc="http://schemas.openxmlformats.org/markup-compatibility/2006" xmlns:aink="http://schemas.microsoft.com/office/drawing/2016/ink" xmlns:am3d="http://schemas.microsoft.com/office/drawing/2017/model3d" xmlns:o="urn:schemas-microsoft-com:office:office" xmlns:oel="http://schemas.microsoft.com/office/2019/extlst" xmlns:r="http://schemas.openxmlformats.org/officeDocument/2006/relationships" xmlns:m="http://schemas.openxmlformats.org/officeDocument/2006/math" xmlns:v="urn:schemas-microsoft-com:vml" xmlns:wp14="http://schemas.microsoft.com/office/word/2010/wordprocessingDrawing" xmlns:wp="http://schemas.openxmlformats.org/drawingml/2006/wordprocessingDrawing" xmlns:w10="urn:schemas-microsoft-com:office:word" xmlns:w="http://schemas.openxmlformats.org/wordprocessingml/2006/main" xmlns:w14="http://schemas.microsoft.com/office/word/2010/wordml" xmlns:w15="http://schemas.microsoft.com/office/word/2012/wordml" xmlns:w16cex="http://schemas.microsoft.com/office/word/2018/wordml/cex" xmlns:w16cid="http://schemas.microsoft.com/office/word/2016/wordml/cid" xmlns:w16="http://schemas.microsoft.com/office/word/2018/wordml" xmlns:w16du="http://schemas.microsoft.com/office/word/2023/wordml/word16du" xmlns:w16sdtdh="http://schemas.microsoft.com/office/word/2020/wordml/sdtdatahash" xmlns:w16sdtfl="http://schemas.microsoft.com/office/word/2024/wordml/sdtformatlock" xmlns:w16se="http://schemas.microsoft.com/office/word/2015/wordml/symex" xmlns:wpg="http://schemas.microsoft.com/office/word/2010/wordprocessingGroup" xmlns:wpi="http://schemas.microsoft.com/office/word/2010/wordprocessingInk" xmlns:wne="http://schemas.microsoft.com/office/word/2006/wordml" xmlns:wps="http://schemas.microsoft.com/office/word/2010/wordprocessingShape" mc:Ignorable="w14 w15 w16se w16cid w16 w16cex w16sdtdh w16sdtfl w16du wp14">
+<w:ftr xmlns:wpc="http://schemas.microsoft.com/office/word/2010/wordprocessingCanvas" xmlns:cx="http://schemas.microsoft.com/office/drawing/2014/chartex" xmlns:mc="http://schemas.openxmlformats.org/markup-compatibility/2006" xmlns:o="urn:schemas-microsoft-com:office:office" xmlns:r="http://schemas.openxmlformats.org/officeDocument/2006/relationships" xmlns:m="http://schemas.openxmlformats.org/officeDocument/2006/math" xmlns:v="urn:schemas-microsoft-com:vml" xmlns:wp14="http://schemas.microsoft.com/office/word/2010/wordprocessingDrawing" xmlns:wp="http://schemas.openxmlformats.org/drawingml/2006/wordprocessingDrawing" xmlns:w10="urn:schemas-microsoft-com:office:word" xmlns:w="http://schemas.openxmlformats.org/wordprocessingml/2006/main" xmlns:w14="http://schemas.microsoft.com/office/word/2010/wordml" xmlns:w15="http://schemas.microsoft.com/office/word/2012/wordml" xmlns:w16se="http://schemas.microsoft.com/office/word/2015/wordml/symex" xmlns:wpg="http://schemas.microsoft.com/office/word/2010/wordprocessingGroup" xmlns:wpi="http://schemas.microsoft.com/office/word/2010/wordprocessingInk" xmlns:wne="http://schemas.microsoft.com/office/word/2006/wordml" xmlns:wps="http://schemas.microsoft.com/office/word/2010/wordprocessingShape" mc:Ignorable="w14 w15 w16se wp14">
   <w:p>
     <w:pPr>
       <w:bidi w:val="0"/>
@@ -26405,7 +25901,7 @@
 </file>
 
 <file path=word/footnotes.xml><?xml version="1.0" encoding="utf-8"?>
-<w:footnotes xmlns:wpc="http://schemas.microsoft.com/office/word/2010/wordprocessingCanvas" xmlns:cx="http://schemas.microsoft.com/office/drawing/2014/chartex" xmlns:cx1="http://schemas.microsoft.com/office/drawing/2015/9/8/chartex" xmlns:cx2="http://schemas.microsoft.com/office/drawing/2015/10/21/chartex" xmlns:cx3="http://schemas.microsoft.com/office/drawing/2016/5/9/chartex" xmlns:cx4="http://schemas.microsoft.com/office/drawing/2016/5/10/chartex" xmlns:cx5="http://schemas.microsoft.com/office/drawing/2016/5/11/chartex" xmlns:cx6="http://schemas.microsoft.com/office/drawing/2016/5/12/chartex" xmlns:cx7="http://schemas.microsoft.com/office/drawing/2016/5/13/chartex" xmlns:cx8="http://schemas.microsoft.com/office/drawing/2016/5/14/chartex" xmlns:mc="http://schemas.openxmlformats.org/markup-compatibility/2006" xmlns:aink="http://schemas.microsoft.com/office/drawing/2016/ink" xmlns:am3d="http://schemas.microsoft.com/office/drawing/2017/model3d" xmlns:o="urn:schemas-microsoft-com:office:office" xmlns:oel="http://schemas.microsoft.com/office/2019/extlst" xmlns:r="http://schemas.openxmlformats.org/officeDocument/2006/relationships" xmlns:m="http://schemas.openxmlformats.org/officeDocument/2006/math" xmlns:v="urn:schemas-microsoft-com:vml" xmlns:wp14="http://schemas.microsoft.com/office/word/2010/wordprocessingDrawing" xmlns:wp="http://schemas.openxmlformats.org/drawingml/2006/wordprocessingDrawing" xmlns:w10="urn:schemas-microsoft-com:office:word" xmlns:w="http://schemas.openxmlformats.org/wordprocessingml/2006/main" xmlns:w14="http://schemas.microsoft.com/office/word/2010/wordml" xmlns:w15="http://schemas.microsoft.com/office/word/2012/wordml" xmlns:w16cex="http://schemas.microsoft.com/office/word/2018/wordml/cex" xmlns:w16cid="http://schemas.microsoft.com/office/word/2016/wordml/cid" xmlns:w16="http://schemas.microsoft.com/office/word/2018/wordml" xmlns:w16du="http://schemas.microsoft.com/office/word/2023/wordml/word16du" xmlns:w16sdtdh="http://schemas.microsoft.com/office/word/2020/wordml/sdtdatahash" xmlns:w16sdtfl="http://schemas.microsoft.com/office/word/2024/wordml/sdtformatlock" xmlns:w16se="http://schemas.microsoft.com/office/word/2015/wordml/symex" xmlns:wpg="http://schemas.microsoft.com/office/word/2010/wordprocessingGroup" xmlns:wpi="http://schemas.microsoft.com/office/word/2010/wordprocessingInk" xmlns:wne="http://schemas.microsoft.com/office/word/2006/wordml" xmlns:wps="http://schemas.microsoft.com/office/word/2010/wordprocessingShape" mc:Ignorable="w14 w15 w16se w16cid w16 w16cex w16sdtdh w16sdtfl w16du wp14">
+<w:footnotes xmlns:wpc="http://schemas.microsoft.com/office/word/2010/wordprocessingCanvas" xmlns:cx="http://schemas.microsoft.com/office/drawing/2014/chartex" xmlns:mc="http://schemas.openxmlformats.org/markup-compatibility/2006" xmlns:o="urn:schemas-microsoft-com:office:office" xmlns:r="http://schemas.openxmlformats.org/officeDocument/2006/relationships" xmlns:m="http://schemas.openxmlformats.org/officeDocument/2006/math" xmlns:v="urn:schemas-microsoft-com:vml" xmlns:wp14="http://schemas.microsoft.com/office/word/2010/wordprocessingDrawing" xmlns:wp="http://schemas.openxmlformats.org/drawingml/2006/wordprocessingDrawing" xmlns:w10="urn:schemas-microsoft-com:office:word" xmlns:w="http://schemas.openxmlformats.org/wordprocessingml/2006/main" xmlns:w14="http://schemas.microsoft.com/office/word/2010/wordml" xmlns:w15="http://schemas.microsoft.com/office/word/2012/wordml" xmlns:w16se="http://schemas.microsoft.com/office/word/2015/wordml/symex" xmlns:wpg="http://schemas.microsoft.com/office/word/2010/wordprocessingGroup" xmlns:wpi="http://schemas.microsoft.com/office/word/2010/wordprocessingInk" xmlns:wne="http://schemas.microsoft.com/office/word/2006/wordml" xmlns:wps="http://schemas.microsoft.com/office/word/2010/wordprocessingShape" mc:Ignorable="w14 w15 w16se wp14">
   <w:footnote w:type="separator" w:id="-1">
     <w:p>
       <w:r>
@@ -26424,7 +25920,7 @@
 </file>
 
 <file path=word/numbering.xml><?xml version="1.0" encoding="utf-8"?>
-<w:numbering xmlns:wpc="http://schemas.microsoft.com/office/word/2010/wordprocessingCanvas" xmlns:cx="http://schemas.microsoft.com/office/drawing/2014/chartex" xmlns:cx1="http://schemas.microsoft.com/office/drawing/2015/9/8/chartex" xmlns:cx2="http://schemas.microsoft.com/office/drawing/2015/10/21/chartex" xmlns:cx3="http://schemas.microsoft.com/office/drawing/2016/5/9/chartex" xmlns:cx4="http://schemas.microsoft.com/office/drawing/2016/5/10/chartex" xmlns:cx5="http://schemas.microsoft.com/office/drawing/2016/5/11/chartex" xmlns:cx6="http://schemas.microsoft.com/office/drawing/2016/5/12/chartex" xmlns:cx7="http://schemas.microsoft.com/office/drawing/2016/5/13/chartex" xmlns:cx8="http://schemas.microsoft.com/office/drawing/2016/5/14/chartex" xmlns:mc="http://schemas.openxmlformats.org/markup-compatibility/2006" xmlns:aink="http://schemas.microsoft.com/office/drawing/2016/ink" xmlns:am3d="http://schemas.microsoft.com/office/drawing/2017/model3d" xmlns:o="urn:schemas-microsoft-com:office:office" xmlns:oel="http://schemas.microsoft.com/office/2019/extlst" xmlns:r="http://schemas.openxmlformats.org/officeDocument/2006/relationships" xmlns:m="http://schemas.openxmlformats.org/officeDocument/2006/math" xmlns:v="urn:schemas-microsoft-com:vml" xmlns:wp14="http://schemas.microsoft.com/office/word/2010/wordprocessingDrawing" xmlns:wp="http://schemas.openxmlformats.org/drawingml/2006/wordprocessingDrawing" xmlns:w10="urn:schemas-microsoft-com:office:word" xmlns:w="http://schemas.openxmlformats.org/wordprocessingml/2006/main" xmlns:w14="http://schemas.microsoft.com/office/word/2010/wordml" xmlns:w15="http://schemas.microsoft.com/office/word/2012/wordml" xmlns:w16cex="http://schemas.microsoft.com/office/word/2018/wordml/cex" xmlns:w16cid="http://schemas.microsoft.com/office/word/2016/wordml/cid" xmlns:w16="http://schemas.microsoft.com/office/word/2018/wordml" xmlns:w16du="http://schemas.microsoft.com/office/word/2023/wordml/word16du" xmlns:w16sdtdh="http://schemas.microsoft.com/office/word/2020/wordml/sdtdatahash" xmlns:w16sdtfl="http://schemas.microsoft.com/office/word/2024/wordml/sdtformatlock" xmlns:w16se="http://schemas.microsoft.com/office/word/2015/wordml/symex" xmlns:wpg="http://schemas.microsoft.com/office/word/2010/wordprocessingGroup" xmlns:wpi="http://schemas.microsoft.com/office/word/2010/wordprocessingInk" xmlns:wne="http://schemas.microsoft.com/office/word/2006/wordml" xmlns:wps="http://schemas.microsoft.com/office/word/2010/wordprocessingShape" mc:Ignorable="w14 w15 w16se w16cid w16 w16cex w16sdtdh w16sdtfl w16du wp14">
+<w:numbering xmlns:wpc="http://schemas.microsoft.com/office/word/2010/wordprocessingCanvas" xmlns:cx="http://schemas.microsoft.com/office/drawing/2014/chartex" xmlns:mc="http://schemas.openxmlformats.org/markup-compatibility/2006" xmlns:o="urn:schemas-microsoft-com:office:office" xmlns:r="http://schemas.openxmlformats.org/officeDocument/2006/relationships" xmlns:m="http://schemas.openxmlformats.org/officeDocument/2006/math" xmlns:v="urn:schemas-microsoft-com:vml" xmlns:wp14="http://schemas.microsoft.com/office/word/2010/wordprocessingDrawing" xmlns:wp="http://schemas.openxmlformats.org/drawingml/2006/wordprocessingDrawing" xmlns:w10="urn:schemas-microsoft-com:office:word" xmlns:w="http://schemas.openxmlformats.org/wordprocessingml/2006/main" xmlns:w14="http://schemas.microsoft.com/office/word/2010/wordml" xmlns:w15="http://schemas.microsoft.com/office/word/2012/wordml" xmlns:w16se="http://schemas.microsoft.com/office/word/2015/wordml/symex" xmlns:wpg="http://schemas.microsoft.com/office/word/2010/wordprocessingGroup" xmlns:wpi="http://schemas.microsoft.com/office/word/2010/wordprocessingInk" xmlns:wne="http://schemas.microsoft.com/office/word/2006/wordml" xmlns:wps="http://schemas.microsoft.com/office/word/2010/wordprocessingShape" mc:Ignorable="w14 w15 w16se wp14">
   <w:abstractNum w:abstractNumId="0" w15:restartNumberingAfterBreak="0">
     <w:nsid w:val="35ED7EC5"/>
     <w:multiLevelType w:val="hybridMultilevel"/>
@@ -27339,25 +26835,25 @@
       </w:rPr>
     </w:lvl>
   </w:abstractNum>
-  <w:num w:numId="1" w16cid:durableId="190269848">
+  <w:num w:numId="1">
     <w:abstractNumId w:val="6"/>
   </w:num>
-  <w:num w:numId="2" w16cid:durableId="1092704256">
+  <w:num w:numId="2">
     <w:abstractNumId w:val="1"/>
   </w:num>
-  <w:num w:numId="3" w16cid:durableId="1119493424">
+  <w:num w:numId="3">
     <w:abstractNumId w:val="6"/>
     <w:lvlOverride w:ilvl="0">
       <w:startOverride w:val="1"/>
     </w:lvlOverride>
   </w:num>
-  <w:num w:numId="4" w16cid:durableId="941497004">
+  <w:num w:numId="4">
     <w:abstractNumId w:val="0"/>
   </w:num>
-  <w:num w:numId="5" w16cid:durableId="1612778719">
+  <w:num w:numId="5">
     <w:abstractNumId w:val="4"/>
   </w:num>
-  <w:num w:numId="6" w16cid:durableId="1131362220">
+  <w:num w:numId="6">
     <w:abstractNumId w:val="1"/>
     <w:lvlOverride w:ilvl="0">
       <w:startOverride w:val="1"/>
@@ -27387,13 +26883,13 @@
       <w:startOverride w:val="1"/>
     </w:lvlOverride>
   </w:num>
-  <w:num w:numId="7" w16cid:durableId="2043285380">
+  <w:num w:numId="7">
     <w:abstractNumId w:val="3"/>
   </w:num>
-  <w:num w:numId="8" w16cid:durableId="1604337280">
+  <w:num w:numId="8">
     <w:abstractNumId w:val="5"/>
   </w:num>
-  <w:num w:numId="9" w16cid:durableId="872183853">
+  <w:num w:numId="9">
     <w:abstractNumId w:val="2"/>
   </w:num>
   <w:numIdMacAtCleanup w:val="9"/>
@@ -27401,7 +26897,7 @@
 </file>
 
 <file path=word/styles.xml><?xml version="1.0" encoding="utf-8"?>
-<w:styles xmlns:mc="http://schemas.openxmlformats.org/markup-compatibility/2006" xmlns:r="http://schemas.openxmlformats.org/officeDocument/2006/relationships" xmlns:w="http://schemas.openxmlformats.org/wordprocessingml/2006/main" xmlns:w14="http://schemas.microsoft.com/office/word/2010/wordml" xmlns:w15="http://schemas.microsoft.com/office/word/2012/wordml" xmlns:w16cex="http://schemas.microsoft.com/office/word/2018/wordml/cex" xmlns:w16cid="http://schemas.microsoft.com/office/word/2016/wordml/cid" xmlns:w16="http://schemas.microsoft.com/office/word/2018/wordml" xmlns:w16du="http://schemas.microsoft.com/office/word/2023/wordml/word16du" xmlns:w16sdtdh="http://schemas.microsoft.com/office/word/2020/wordml/sdtdatahash" xmlns:w16sdtfl="http://schemas.microsoft.com/office/word/2024/wordml/sdtformatlock" xmlns:w16se="http://schemas.microsoft.com/office/word/2015/wordml/symex" mc:Ignorable="w14 w15 w16se w16cid w16 w16cex w16sdtdh w16sdtfl w16du">
+<w:styles xmlns:mc="http://schemas.openxmlformats.org/markup-compatibility/2006" xmlns:r="http://schemas.openxmlformats.org/officeDocument/2006/relationships" xmlns:w="http://schemas.openxmlformats.org/wordprocessingml/2006/main" xmlns:w14="http://schemas.microsoft.com/office/word/2010/wordml" xmlns:w15="http://schemas.microsoft.com/office/word/2012/wordml" xmlns:w16se="http://schemas.microsoft.com/office/word/2015/wordml/symex" mc:Ignorable="w14 w15 w16se">
   <w:docDefaults>
     <w:rPrDefault>
       <w:rPr>
@@ -27417,7 +26913,7 @@
       </w:pPr>
     </w:pPrDefault>
   </w:docDefaults>
-  <w:latentStyles w:defLockedState="0" w:defUIPriority="99" w:defSemiHidden="0" w:defUnhideWhenUsed="0" w:defQFormat="0" w:count="376">
+  <w:latentStyles w:defLockedState="0" w:defUIPriority="99" w:defSemiHidden="0" w:defUnhideWhenUsed="0" w:defQFormat="0" w:count="371">
     <w:lsdException w:name="Normal" w:uiPriority="0" w:qFormat="1"/>
     <w:lsdException w:name="heading 1" w:uiPriority="9" w:qFormat="1"/>
     <w:lsdException w:name="heading 2" w:semiHidden="1" w:uiPriority="9" w:unhideWhenUsed="1" w:qFormat="1"/>
@@ -27789,11 +27285,6 @@
     <w:lsdException w:name="List Table 5 Dark Accent 6" w:uiPriority="50"/>
     <w:lsdException w:name="List Table 6 Colorful Accent 6" w:uiPriority="51"/>
     <w:lsdException w:name="List Table 7 Colorful Accent 6" w:uiPriority="52"/>
-    <w:lsdException w:name="Mention" w:semiHidden="1" w:unhideWhenUsed="1"/>
-    <w:lsdException w:name="Smart Hyperlink" w:semiHidden="1" w:unhideWhenUsed="1"/>
-    <w:lsdException w:name="Hashtag" w:semiHidden="1" w:unhideWhenUsed="1"/>
-    <w:lsdException w:name="Unresolved Mention" w:semiHidden="1" w:unhideWhenUsed="1"/>
-    <w:lsdException w:name="Smart Link" w:semiHidden="1" w:unhideWhenUsed="1"/>
   </w:latentStyles>
   <w:style w:type="paragraph" w:default="1" w:styleId="Normal">
     <w:name w:val="Normal"/>
@@ -28173,6 +27664,19 @@
       </w:tblBorders>
     </w:tblPr>
   </w:style>
+  <w:style w:type="character" w:styleId="HTMLCode">
+    <w:name w:val="HTML Code"/>
+    <w:basedOn w:val="DefaultParagraphFont"/>
+    <w:uiPriority w:val="99"/>
+    <w:semiHidden/>
+    <w:unhideWhenUsed/>
+    <w:rsid w:val="00577069"/>
+    <w:rPr>
+      <w:rFonts w:ascii="Courier New" w:eastAsia="Times New Roman" w:hAnsi="Courier New" w:cs="Courier New"/>
+      <w:sz w:val="20"/>
+      <w:szCs w:val="20"/>
+    </w:rPr>
+  </w:style>
 </w:styles>
 </file>
 
@@ -28442,7 +27946,7 @@
 </file>
 
 <file path=customXml/itemProps1.xml><?xml version="1.0" encoding="utf-8"?>
-<ds:datastoreItem xmlns:ds="http://schemas.openxmlformats.org/officeDocument/2006/customXml" ds:itemID="{15CD206C-29A4-4329-BA3A-8075CD5AAA98}">
+<ds:datastoreItem xmlns:ds="http://schemas.openxmlformats.org/officeDocument/2006/customXml" ds:itemID="{F2472E0C-4300-4E1D-9149-911F13B0F548}">
   <ds:schemaRefs>
     <ds:schemaRef ds:uri="http://schemas.openxmlformats.org/officeDocument/2006/bibliography"/>
   </ds:schemaRefs>

</xml_diff>

<commit_message>
edited word again minor mistake
</commit_message>
<xml_diff>
--- a/הפרוייקט/קובץ המרצה 30.docx
+++ b/הפרוייקט/קובץ המרצה 30.docx
@@ -13187,7 +13187,7 @@
           <w:lang w:val="en-GB" w:eastAsia="en-GB" w:bidi="ar-SA"/>
         </w:rPr>
         <w:drawing>
-          <wp:anchor distT="0" distB="0" distL="114300" distR="114300" simplePos="0" relativeHeight="251662336" behindDoc="0" locked="0" layoutInCell="1" allowOverlap="1" wp14:anchorId="486ECC54" wp14:editId="6D7E62B1">
+          <wp:anchor distT="0" distB="0" distL="114300" distR="114300" simplePos="0" relativeHeight="251662336" behindDoc="0" locked="0" layoutInCell="1" allowOverlap="1" wp14:anchorId="486ECC54" wp14:editId="6F74E095">
             <wp:simplePos x="0" y="0"/>
             <wp:positionH relativeFrom="column">
               <wp:posOffset>42692</wp:posOffset>
@@ -13756,7 +13756,7 @@
           <w:lang w:val="en-GB" w:eastAsia="en-GB" w:bidi="ar-SA"/>
         </w:rPr>
         <w:drawing>
-          <wp:anchor distT="0" distB="0" distL="114300" distR="114300" simplePos="0" relativeHeight="251670528" behindDoc="0" locked="0" layoutInCell="1" allowOverlap="1" wp14:anchorId="1497384A" wp14:editId="4742ECAC">
+          <wp:anchor distT="0" distB="0" distL="114300" distR="114300" simplePos="0" relativeHeight="251670528" behindDoc="0" locked="0" layoutInCell="1" allowOverlap="1" wp14:anchorId="1497384A" wp14:editId="6EFCB33B">
             <wp:simplePos x="0" y="0"/>
             <wp:positionH relativeFrom="margin">
               <wp:align>center</wp:align>
@@ -23101,6 +23101,7 @@
           <w:bCs/>
           <w:u w:val="single"/>
         </w:rPr>
+        <w:lastRenderedPageBreak/>
         <w:t>Activity Diagram</w:t>
       </w:r>
       <w:r>
@@ -23254,11 +23255,36 @@
               <w:ind w:left="0" w:firstLine="0"/>
               <w:jc w:val="center"/>
               <w:rPr>
+                <w:b/>
+                <w:bCs/>
+                <w:rtl/>
+              </w:rPr>
+            </w:pPr>
+            <w:r>
+              <w:rPr>
                 <w:rFonts w:hint="cs"/>
                 <w:b/>
                 <w:bCs/>
                 <w:rtl/>
               </w:rPr>
+              <w:t>סוג מידע</w:t>
+            </w:r>
+          </w:p>
+        </w:tc>
+        <w:tc>
+          <w:tcPr>
+            <w:tcW w:w="4638" w:type="dxa"/>
+            <w:shd w:val="clear" w:color="auto" w:fill="D9D9D9" w:themeFill="background1" w:themeFillShade="D9"/>
+          </w:tcPr>
+          <w:p>
+            <w:pPr>
+              <w:ind w:left="0" w:firstLine="0"/>
+              <w:jc w:val="center"/>
+              <w:rPr>
+                <w:b/>
+                <w:bCs/>
+                <w:rtl/>
+              </w:rPr>
             </w:pPr>
             <w:r>
               <w:rPr>
@@ -23267,33 +23293,6 @@
                 <w:bCs/>
                 <w:rtl/>
               </w:rPr>
-              <w:t>סוג מידע</w:t>
-            </w:r>
-          </w:p>
-        </w:tc>
-        <w:tc>
-          <w:tcPr>
-            <w:tcW w:w="4638" w:type="dxa"/>
-            <w:shd w:val="clear" w:color="auto" w:fill="D9D9D9" w:themeFill="background1" w:themeFillShade="D9"/>
-          </w:tcPr>
-          <w:p>
-            <w:pPr>
-              <w:ind w:left="0" w:firstLine="0"/>
-              <w:jc w:val="center"/>
-              <w:rPr>
-                <w:rFonts w:hint="cs"/>
-                <w:b/>
-                <w:bCs/>
-                <w:rtl/>
-              </w:rPr>
-            </w:pPr>
-            <w:r>
-              <w:rPr>
-                <w:rFonts w:hint="cs"/>
-                <w:b/>
-                <w:bCs/>
-                <w:rtl/>
-              </w:rPr>
               <w:t>למה הוא חשוב</w:t>
             </w:r>
           </w:p>
@@ -23308,15 +23307,14 @@
             <w:pPr>
               <w:ind w:left="0" w:firstLine="0"/>
               <w:rPr>
+                <w:rtl/>
+              </w:rPr>
+            </w:pPr>
+            <w:r>
+              <w:rPr>
                 <w:rFonts w:hint="cs"/>
                 <w:rtl/>
               </w:rPr>
-            </w:pPr>
-            <w:r>
-              <w:rPr>
-                <w:rFonts w:hint="cs"/>
-                <w:rtl/>
-              </w:rPr>
               <w:t>אחסון ממוצעי שימוש במשאבי מחשב.</w:t>
             </w:r>
           </w:p>
@@ -23329,7 +23327,6 @@
             <w:pPr>
               <w:ind w:left="0" w:firstLine="0"/>
               <w:rPr>
-                <w:rFonts w:hint="cs"/>
                 <w:rtl/>
               </w:rPr>
             </w:pPr>
@@ -23360,7 +23357,6 @@
             <w:pPr>
               <w:ind w:left="0" w:firstLine="0"/>
               <w:rPr>
-                <w:rFonts w:hint="cs"/>
                 <w:rtl/>
               </w:rPr>
             </w:pPr>
@@ -23382,7 +23378,6 @@
             <w:pPr>
               <w:ind w:left="0" w:firstLine="0"/>
               <w:rPr>
-                <w:rFonts w:hint="cs"/>
                 <w:rtl/>
               </w:rPr>
             </w:pPr>
@@ -23419,15 +23414,14 @@
             <w:pPr>
               <w:ind w:left="0" w:firstLine="0"/>
               <w:rPr>
+                <w:rtl/>
+              </w:rPr>
+            </w:pPr>
+            <w:r>
+              <w:rPr>
                 <w:rFonts w:hint="cs"/>
                 <w:rtl/>
               </w:rPr>
-            </w:pPr>
-            <w:r>
-              <w:rPr>
-                <w:rFonts w:hint="cs"/>
-                <w:rtl/>
-              </w:rPr>
               <w:t>נתוני דפוסים חשודים</w:t>
             </w:r>
           </w:p>
@@ -23440,7 +23434,6 @@
             <w:pPr>
               <w:ind w:left="0" w:firstLine="0"/>
               <w:rPr>
-                <w:rFonts w:hint="cs"/>
                 <w:rtl/>
               </w:rPr>
             </w:pPr>
@@ -23463,15 +23456,14 @@
             <w:pPr>
               <w:ind w:left="0" w:firstLine="0"/>
               <w:rPr>
+                <w:rtl/>
+              </w:rPr>
+            </w:pPr>
+            <w:r>
+              <w:rPr>
                 <w:rFonts w:hint="cs"/>
                 <w:rtl/>
               </w:rPr>
-            </w:pPr>
-            <w:r>
-              <w:rPr>
-                <w:rFonts w:hint="cs"/>
-                <w:rtl/>
-              </w:rPr>
               <w:t>נתוני משתמש</w:t>
             </w:r>
           </w:p>
@@ -23484,7 +23476,6 @@
             <w:pPr>
               <w:ind w:left="0" w:firstLine="0"/>
               <w:rPr>
-                <w:rFonts w:hint="cs"/>
                 <w:rtl/>
               </w:rPr>
             </w:pPr>
@@ -23867,23 +23858,7 @@
           <w:szCs w:val="26"/>
           <w:rtl/>
         </w:rPr>
-        <w:t xml:space="preserve">החומרה הנדרשת עבור </w:t>
-      </w:r>
-      <w:r>
-        <w:rPr>
-          <w:rFonts w:hint="cs"/>
-          <w:szCs w:val="26"/>
-          <w:rtl/>
-        </w:rPr>
-        <w:t>הפרויקט</w:t>
-      </w:r>
-      <w:r>
-        <w:rPr>
-          <w:rFonts w:hint="cs"/>
-          <w:szCs w:val="26"/>
-          <w:rtl/>
-        </w:rPr>
-        <w:t xml:space="preserve"> :-</w:t>
+        <w:t>החומרה הנדרשת עבור הפרויקט :-</w:t>
       </w:r>
     </w:p>
     <w:p>
@@ -23977,7 +23952,7 @@
           <w:szCs w:val="26"/>
           <w:lang w:bidi="ar-SA"/>
         </w:rPr>
-        <w:t>NodeJs</w:t>
+        <w:t>Dotnet cli</w:t>
       </w:r>
     </w:p>
     <w:p>
@@ -23996,7 +23971,7 @@
           <w:szCs w:val="26"/>
           <w:lang w:bidi="ar-SA"/>
         </w:rPr>
-        <w:t>FireBase Cloud</w:t>
+        <w:t>Nodejs</w:t>
       </w:r>
     </w:p>
     <w:p>
@@ -24015,35 +23990,18 @@
           <w:szCs w:val="26"/>
           <w:lang w:bidi="ar-SA"/>
         </w:rPr>
-        <w:t>Fork</w:t>
+        <w:t>MongoDB Shell</w:t>
       </w:r>
     </w:p>
     <w:p>
       <w:pPr>
         <w:spacing w:after="106"/>
         <w:ind w:left="1108" w:firstLine="0"/>
-        <w:rPr>
-          <w:rFonts w:cstheme="minorBidi"/>
-          <w:szCs w:val="26"/>
-          <w:rtl/>
-          <w:lang w:bidi="ar-SA"/>
-        </w:rPr>
-      </w:pPr>
-      <w:r>
         <w:rPr>
           <w:rFonts w:cstheme="minorBidi"/>
           <w:szCs w:val="26"/>
           <w:lang w:bidi="ar-SA"/>
         </w:rPr>
-        <w:t>Git/github</w:t>
-      </w:r>
-    </w:p>
-    <w:p>
-      <w:pPr>
-        <w:ind w:left="404" w:firstLine="703"/>
-        <w:rPr>
-          <w:rFonts w:hint="cs"/>
-        </w:rPr>
       </w:pPr>
       <w:r>
         <w:rPr>
@@ -24051,6 +24009,77 @@
           <w:szCs w:val="26"/>
           <w:lang w:bidi="ar-SA"/>
         </w:rPr>
+        <w:t>MongoDB Compass</w:t>
+      </w:r>
+    </w:p>
+    <w:p>
+      <w:pPr>
+        <w:spacing w:after="106"/>
+        <w:ind w:left="1108" w:firstLine="0"/>
+        <w:rPr>
+          <w:rFonts w:cstheme="minorBidi"/>
+          <w:szCs w:val="26"/>
+          <w:lang w:bidi="ar-SA"/>
+        </w:rPr>
+      </w:pPr>
+      <w:r>
+        <w:rPr>
+          <w:rFonts w:cstheme="minorBidi"/>
+          <w:szCs w:val="26"/>
+          <w:lang w:bidi="ar-SA"/>
+        </w:rPr>
+        <w:t>MongoDB Server</w:t>
+      </w:r>
+    </w:p>
+    <w:p>
+      <w:pPr>
+        <w:spacing w:after="106"/>
+        <w:ind w:left="1108" w:firstLine="0"/>
+        <w:rPr>
+          <w:rFonts w:cstheme="minorBidi"/>
+          <w:szCs w:val="26"/>
+          <w:lang w:bidi="ar-SA"/>
+        </w:rPr>
+      </w:pPr>
+      <w:r>
+        <w:rPr>
+          <w:rFonts w:cstheme="minorBidi"/>
+          <w:szCs w:val="26"/>
+          <w:lang w:bidi="ar-SA"/>
+        </w:rPr>
+        <w:t>Fork</w:t>
+      </w:r>
+    </w:p>
+    <w:p>
+      <w:pPr>
+        <w:spacing w:after="106"/>
+        <w:ind w:left="1108" w:firstLine="0"/>
+        <w:rPr>
+          <w:rFonts w:cstheme="minorBidi"/>
+          <w:szCs w:val="26"/>
+          <w:rtl/>
+          <w:lang w:bidi="ar-SA"/>
+        </w:rPr>
+      </w:pPr>
+      <w:r>
+        <w:rPr>
+          <w:rFonts w:cstheme="minorBidi"/>
+          <w:szCs w:val="26"/>
+          <w:lang w:bidi="ar-SA"/>
+        </w:rPr>
+        <w:t>Git/github</w:t>
+      </w:r>
+    </w:p>
+    <w:p>
+      <w:pPr>
+        <w:ind w:left="404" w:firstLine="703"/>
+      </w:pPr>
+      <w:r>
+        <w:rPr>
+          <w:rFonts w:cstheme="minorBidi"/>
+          <w:szCs w:val="26"/>
+          <w:lang w:bidi="ar-SA"/>
+        </w:rPr>
         <w:t>PostMan</w:t>
       </w:r>
     </w:p>
@@ -24062,6 +24091,7 @@
         <w:rPr>
           <w:rtl/>
         </w:rPr>
+        <w:lastRenderedPageBreak/>
         <w:t>ידע חדש</w:t>
       </w:r>
       <w:r>
@@ -24139,7 +24169,6 @@
         <w:rPr>
           <w:lang w:bidi="ar-JO"/>
         </w:rPr>
-        <w:lastRenderedPageBreak/>
         <w:t>VirusTotalAPI</w:t>
       </w:r>
     </w:p>
@@ -24217,14 +24246,7 @@
           <w:rFonts w:hint="cs"/>
           <w:rtl/>
         </w:rPr>
-        <w:t>:</w:t>
-      </w:r>
-      <w:r>
-        <w:rPr>
-          <w:rFonts w:hint="cs"/>
-          <w:rtl/>
-        </w:rPr>
-        <w:t xml:space="preserve"> </w:t>
+        <w:t xml:space="preserve">: </w:t>
       </w:r>
       <w:r>
         <w:t>https://dev.mailjet.com/content/guides</w:t>
@@ -25014,6 +25036,7 @@
               <w:rPr>
                 <w:lang w:bidi="ar-SA"/>
               </w:rPr>
+              <w:lastRenderedPageBreak/>
               <w:t>harmless/undetected</w:t>
             </w:r>
             <w:r>
@@ -25055,6 +25078,7 @@
                 <w:rFonts w:hint="cs"/>
                 <w:rtl/>
               </w:rPr>
+              <w:lastRenderedPageBreak/>
               <w:t>המשתמש</w:t>
             </w:r>
             <w:r>
@@ -25204,7 +25228,6 @@
                 <w:rFonts w:hint="cs"/>
                 <w:rtl/>
               </w:rPr>
-              <w:lastRenderedPageBreak/>
               <w:t>המשתמש מעלה קובץ זדוני דרך "</w:t>
             </w:r>
             <w:r>

</xml_diff>